<commit_message>
Noch später in der Nacht
</commit_message>
<xml_diff>
--- a/LBS_v_0.1.docx
+++ b/LBS_v_0.1.docx
@@ -5,8 +5,14 @@
     <w:p>
       <w:pPr>
         <w:pStyle w:val="Titel"/>
-      </w:pPr>
-      <w:r>
+        <w:rPr>
+          <w:sz w:val="48"/>
+        </w:rPr>
+      </w:pPr>
+      <w:r>
+        <w:rPr>
+          <w:sz w:val="48"/>
+        </w:rPr>
         <w:t>Seminarbericht 2012</w:t>
       </w:r>
     </w:p>
@@ -18,35 +24,65 @@
     <w:p>
       <w:pPr>
         <w:pStyle w:val="Titel"/>
-      </w:pPr>
-      <w:r>
+        <w:rPr>
+          <w:sz w:val="48"/>
+        </w:rPr>
+      </w:pPr>
+      <w:r>
+        <w:rPr>
+          <w:sz w:val="48"/>
+        </w:rPr>
         <w:t xml:space="preserve">Location </w:t>
       </w:r>
       <w:proofErr w:type="spellStart"/>
       <w:r>
+        <w:rPr>
+          <w:sz w:val="48"/>
+        </w:rPr>
         <w:t>B</w:t>
       </w:r>
       <w:r>
+        <w:rPr>
+          <w:sz w:val="48"/>
+        </w:rPr>
         <w:t>ased</w:t>
       </w:r>
       <w:proofErr w:type="spellEnd"/>
       <w:r>
+        <w:rPr>
+          <w:sz w:val="48"/>
+        </w:rPr>
         <w:t xml:space="preserve"> S</w:t>
       </w:r>
       <w:r>
+        <w:rPr>
+          <w:sz w:val="48"/>
+        </w:rPr>
         <w:t>ervices</w:t>
       </w:r>
       <w:r>
+        <w:rPr>
+          <w:sz w:val="48"/>
+        </w:rPr>
         <w:t xml:space="preserve"> (LBS)</w:t>
       </w:r>
       <w:r>
+        <w:rPr>
+          <w:sz w:val="48"/>
+        </w:rPr>
         <w:t xml:space="preserve"> </w:t>
       </w:r>
       <w:r>
+        <w:rPr>
+          <w:sz w:val="48"/>
+        </w:rPr>
         <w:t xml:space="preserve">in </w:t>
       </w:r>
       <w:proofErr w:type="spellStart"/>
       <w:r>
+        <w:rPr>
+          <w:sz w:val="48"/>
+        </w:rPr>
         <w:t>Switzerland</w:t>
       </w:r>
       <w:proofErr w:type="spellEnd"/>
@@ -123,6 +159,17 @@
     <w:p/>
     <w:p/>
     <w:p/>
+    <w:p/>
+    <w:p/>
+    <w:p/>
+    <w:p/>
+    <w:p/>
+    <w:p/>
+    <w:p/>
+    <w:p/>
+    <w:p/>
+    <w:p/>
+    <w:p/>
     <w:p>
       <w:r>
         <w:t>Fachbereich</w:t>
@@ -216,13 +263,9 @@
       <w:pPr>
         <w:pStyle w:val="berschrift1"/>
       </w:pPr>
-    </w:p>
-    <w:p>
-      <w:pPr>
-        <w:pStyle w:val="berschrift1"/>
-      </w:pPr>
-      <w:bookmarkStart w:id="1" w:name="_Toc219167774"/>
-      <w:r>
+      <w:bookmarkStart w:id="1" w:name="_Toc219403867"/>
+      <w:r>
+        <w:lastRenderedPageBreak/>
         <w:t>Abstract</w:t>
       </w:r>
       <w:bookmarkEnd w:id="0"/>
@@ -369,9 +412,8 @@
       <w:pPr>
         <w:pStyle w:val="berschrift1"/>
       </w:pPr>
-      <w:bookmarkStart w:id="3" w:name="_Toc219167775"/>
-      <w:r>
-        <w:lastRenderedPageBreak/>
+      <w:bookmarkStart w:id="3" w:name="_Toc219403868"/>
+      <w:r>
         <w:t>Inhaltsverzeichnis</w:t>
       </w:r>
       <w:bookmarkEnd w:id="3"/>
@@ -387,6 +429,7 @@
         </w:tabs>
         <w:rPr>
           <w:noProof/>
+          <w:sz w:val="24"/>
           <w:lang w:eastAsia="ja-JP"/>
         </w:rPr>
       </w:pPr>
@@ -427,19 +470,7 @@
         <w:rPr>
           <w:noProof/>
         </w:rPr>
-        <w:instrText xml:space="preserve"> </w:instrText>
-      </w:r>
-      <w:r>
-        <w:rPr>
-          <w:noProof/>
-        </w:rPr>
-        <w:instrText>PAGEREF</w:instrText>
-      </w:r>
-      <w:r>
-        <w:rPr>
-          <w:noProof/>
-        </w:rPr>
-        <w:instrText xml:space="preserve"> _Toc219167774 \h </w:instrText>
+        <w:instrText xml:space="preserve"> PAGEREF _Toc219403867 \h </w:instrText>
       </w:r>
       <w:r>
         <w:rPr>
@@ -473,6 +504,7 @@
         </w:tabs>
         <w:rPr>
           <w:noProof/>
+          <w:sz w:val="24"/>
           <w:lang w:eastAsia="ja-JP"/>
         </w:rPr>
       </w:pPr>
@@ -498,19 +530,7 @@
         <w:rPr>
           <w:noProof/>
         </w:rPr>
-        <w:instrText xml:space="preserve"> </w:instrText>
-      </w:r>
-      <w:r>
-        <w:rPr>
-          <w:noProof/>
-        </w:rPr>
-        <w:instrText>PAGEREF</w:instrText>
-      </w:r>
-      <w:r>
-        <w:rPr>
-          <w:noProof/>
-        </w:rPr>
-        <w:instrText xml:space="preserve"> _Toc219167775 \h </w:instrText>
+        <w:instrText xml:space="preserve"> PAGEREF _Toc219403868 \h </w:instrText>
       </w:r>
       <w:r>
         <w:rPr>
@@ -544,6 +564,7 @@
         </w:tabs>
         <w:rPr>
           <w:noProof/>
+          <w:sz w:val="24"/>
           <w:lang w:eastAsia="ja-JP"/>
         </w:rPr>
       </w:pPr>
@@ -569,19 +590,7 @@
         <w:rPr>
           <w:noProof/>
         </w:rPr>
-        <w:instrText xml:space="preserve"> </w:instrText>
-      </w:r>
-      <w:r>
-        <w:rPr>
-          <w:noProof/>
-        </w:rPr>
-        <w:instrText>PAGEREF</w:instrText>
-      </w:r>
-      <w:r>
-        <w:rPr>
-          <w:noProof/>
-        </w:rPr>
-        <w:instrText xml:space="preserve"> _Toc219167776 \h </w:instrText>
+        <w:instrText xml:space="preserve"> PAGEREF _Toc219403869 \h </w:instrText>
       </w:r>
       <w:r>
         <w:rPr>
@@ -615,6 +624,7 @@
         </w:tabs>
         <w:rPr>
           <w:noProof/>
+          <w:sz w:val="24"/>
           <w:lang w:eastAsia="ja-JP"/>
         </w:rPr>
       </w:pPr>
@@ -622,7 +632,7 @@
         <w:rPr>
           <w:noProof/>
         </w:rPr>
-        <w:t>Location-based Services</w:t>
+        <w:t>Location Based Services</w:t>
       </w:r>
       <w:r>
         <w:rPr>
@@ -640,19 +650,7 @@
         <w:rPr>
           <w:noProof/>
         </w:rPr>
-        <w:instrText xml:space="preserve"> </w:instrText>
-      </w:r>
-      <w:r>
-        <w:rPr>
-          <w:noProof/>
-        </w:rPr>
-        <w:instrText>PAGEREF</w:instrText>
-      </w:r>
-      <w:r>
-        <w:rPr>
-          <w:noProof/>
-        </w:rPr>
-        <w:instrText xml:space="preserve"> _Toc219167777 \h </w:instrText>
+        <w:instrText xml:space="preserve"> PAGEREF _Toc219403870 \h </w:instrText>
       </w:r>
       <w:r>
         <w:rPr>
@@ -686,6 +684,7 @@
         </w:tabs>
         <w:rPr>
           <w:noProof/>
+          <w:sz w:val="24"/>
           <w:lang w:eastAsia="ja-JP"/>
         </w:rPr>
       </w:pPr>
@@ -693,7 +692,7 @@
         <w:rPr>
           <w:noProof/>
         </w:rPr>
-        <w:t>Definition &amp; Geschichte</w:t>
+        <w:t>Definition</w:t>
       </w:r>
       <w:r>
         <w:rPr>
@@ -711,19 +710,7 @@
         <w:rPr>
           <w:noProof/>
         </w:rPr>
-        <w:instrText xml:space="preserve"> </w:instrText>
-      </w:r>
-      <w:r>
-        <w:rPr>
-          <w:noProof/>
-        </w:rPr>
-        <w:instrText>PAGEREF</w:instrText>
-      </w:r>
-      <w:r>
-        <w:rPr>
-          <w:noProof/>
-        </w:rPr>
-        <w:instrText xml:space="preserve"> _Toc219167778 \h </w:instrText>
+        <w:instrText xml:space="preserve"> PAGEREF _Toc219403871 \h </w:instrText>
       </w:r>
       <w:r>
         <w:rPr>
@@ -757,6 +744,7 @@
         </w:tabs>
         <w:rPr>
           <w:noProof/>
+          <w:sz w:val="24"/>
           <w:lang w:eastAsia="ja-JP"/>
         </w:rPr>
       </w:pPr>
@@ -764,7 +752,7 @@
         <w:rPr>
           <w:noProof/>
         </w:rPr>
-        <w:t>Gebrauchsgebiete</w:t>
+        <w:t>Kategorien, Anwendungen, Merkmale und Genauigkeit</w:t>
       </w:r>
       <w:r>
         <w:rPr>
@@ -782,19 +770,7 @@
         <w:rPr>
           <w:noProof/>
         </w:rPr>
-        <w:instrText xml:space="preserve"> </w:instrText>
-      </w:r>
-      <w:r>
-        <w:rPr>
-          <w:noProof/>
-        </w:rPr>
-        <w:instrText>PAGEREF</w:instrText>
-      </w:r>
-      <w:r>
-        <w:rPr>
-          <w:noProof/>
-        </w:rPr>
-        <w:instrText xml:space="preserve"> _Toc219167779 \h </w:instrText>
+        <w:instrText xml:space="preserve"> PAGEREF _Toc219403872 \h </w:instrText>
       </w:r>
       <w:r>
         <w:rPr>
@@ -811,7 +787,7 @@
         <w:rPr>
           <w:noProof/>
         </w:rPr>
-        <w:t>4</w:t>
+        <w:t>5</w:t>
       </w:r>
       <w:r>
         <w:rPr>
@@ -828,6 +804,7 @@
         </w:tabs>
         <w:rPr>
           <w:noProof/>
+          <w:sz w:val="24"/>
           <w:lang w:eastAsia="ja-JP"/>
         </w:rPr>
       </w:pPr>
@@ -835,7 +812,7 @@
         <w:rPr>
           <w:noProof/>
         </w:rPr>
-        <w:t>LBS Märkte und Kundensegmente</w:t>
+        <w:t>Ortung</w:t>
       </w:r>
       <w:r>
         <w:rPr>
@@ -853,19 +830,7 @@
         <w:rPr>
           <w:noProof/>
         </w:rPr>
-        <w:instrText xml:space="preserve"> </w:instrText>
-      </w:r>
-      <w:r>
-        <w:rPr>
-          <w:noProof/>
-        </w:rPr>
-        <w:instrText>PAGEREF</w:instrText>
-      </w:r>
-      <w:r>
-        <w:rPr>
-          <w:noProof/>
-        </w:rPr>
-        <w:instrText xml:space="preserve"> _Toc219167780 \h </w:instrText>
+        <w:instrText xml:space="preserve"> PAGEREF _Toc219403873 \h </w:instrText>
       </w:r>
       <w:r>
         <w:rPr>
@@ -882,7 +847,67 @@
         <w:rPr>
           <w:noProof/>
         </w:rPr>
-        <w:t>4</w:t>
+        <w:t>5</w:t>
+      </w:r>
+      <w:r>
+        <w:rPr>
+          <w:noProof/>
+        </w:rPr>
+        <w:fldChar w:fldCharType="end"/>
+      </w:r>
+    </w:p>
+    <w:p>
+      <w:pPr>
+        <w:pStyle w:val="Verzeichnis1"/>
+        <w:tabs>
+          <w:tab w:val="right" w:leader="dot" w:pos="9056"/>
+        </w:tabs>
+        <w:rPr>
+          <w:noProof/>
+          <w:sz w:val="24"/>
+          <w:lang w:eastAsia="ja-JP"/>
+        </w:rPr>
+      </w:pPr>
+      <w:r>
+        <w:rPr>
+          <w:noProof/>
+        </w:rPr>
+        <w:t>Technologien</w:t>
+      </w:r>
+      <w:r>
+        <w:rPr>
+          <w:noProof/>
+        </w:rPr>
+        <w:tab/>
+      </w:r>
+      <w:r>
+        <w:rPr>
+          <w:noProof/>
+        </w:rPr>
+        <w:fldChar w:fldCharType="begin"/>
+      </w:r>
+      <w:r>
+        <w:rPr>
+          <w:noProof/>
+        </w:rPr>
+        <w:instrText xml:space="preserve"> PAGEREF _Toc219403874 \h </w:instrText>
+      </w:r>
+      <w:r>
+        <w:rPr>
+          <w:noProof/>
+        </w:rPr>
+      </w:r>
+      <w:r>
+        <w:rPr>
+          <w:noProof/>
+        </w:rPr>
+        <w:fldChar w:fldCharType="separate"/>
+      </w:r>
+      <w:r>
+        <w:rPr>
+          <w:noProof/>
+        </w:rPr>
+        <w:t>6</w:t>
       </w:r>
       <w:r>
         <w:rPr>
@@ -899,6 +924,7 @@
         </w:tabs>
         <w:rPr>
           <w:noProof/>
+          <w:sz w:val="24"/>
           <w:lang w:eastAsia="ja-JP"/>
         </w:rPr>
       </w:pPr>
@@ -906,7 +932,7 @@
         <w:rPr>
           <w:noProof/>
         </w:rPr>
-        <w:t>Privatsphäre</w:t>
+        <w:t>GSM Ortung</w:t>
       </w:r>
       <w:r>
         <w:rPr>
@@ -924,19 +950,7 @@
         <w:rPr>
           <w:noProof/>
         </w:rPr>
-        <w:instrText xml:space="preserve"> </w:instrText>
-      </w:r>
-      <w:r>
-        <w:rPr>
-          <w:noProof/>
-        </w:rPr>
-        <w:instrText>PAGEREF</w:instrText>
-      </w:r>
-      <w:r>
-        <w:rPr>
-          <w:noProof/>
-        </w:rPr>
-        <w:instrText xml:space="preserve"> _Toc219167781 \h </w:instrText>
+        <w:instrText xml:space="preserve"> PAGEREF _Toc219403875 \h </w:instrText>
       </w:r>
       <w:r>
         <w:rPr>
@@ -953,7 +967,7 @@
         <w:rPr>
           <w:noProof/>
         </w:rPr>
-        <w:t>4</w:t>
+        <w:t>6</w:t>
       </w:r>
       <w:r>
         <w:rPr>
@@ -970,6 +984,7 @@
         </w:tabs>
         <w:rPr>
           <w:noProof/>
+          <w:sz w:val="24"/>
           <w:lang w:eastAsia="ja-JP"/>
         </w:rPr>
       </w:pPr>
@@ -977,7 +992,7 @@
         <w:rPr>
           <w:noProof/>
         </w:rPr>
-        <w:t>Push- und Pull-Services</w:t>
+        <w:t>Satelliten-Systeme Ortung</w:t>
       </w:r>
       <w:r>
         <w:rPr>
@@ -995,19 +1010,7 @@
         <w:rPr>
           <w:noProof/>
         </w:rPr>
-        <w:instrText xml:space="preserve"> </w:instrText>
-      </w:r>
-      <w:r>
-        <w:rPr>
-          <w:noProof/>
-        </w:rPr>
-        <w:instrText>PAGEREF</w:instrText>
-      </w:r>
-      <w:r>
-        <w:rPr>
-          <w:noProof/>
-        </w:rPr>
-        <w:instrText xml:space="preserve"> _Toc219167782 \h </w:instrText>
+        <w:instrText xml:space="preserve"> PAGEREF _Toc219403876 \h </w:instrText>
       </w:r>
       <w:r>
         <w:rPr>
@@ -1024,7 +1027,487 @@
         <w:rPr>
           <w:noProof/>
         </w:rPr>
-        <w:t>4</w:t>
+        <w:t>6</w:t>
+      </w:r>
+      <w:r>
+        <w:rPr>
+          <w:noProof/>
+        </w:rPr>
+        <w:fldChar w:fldCharType="end"/>
+      </w:r>
+    </w:p>
+    <w:p>
+      <w:pPr>
+        <w:pStyle w:val="Verzeichnis2"/>
+        <w:tabs>
+          <w:tab w:val="right" w:leader="dot" w:pos="9056"/>
+        </w:tabs>
+        <w:rPr>
+          <w:noProof/>
+          <w:sz w:val="24"/>
+          <w:lang w:eastAsia="ja-JP"/>
+        </w:rPr>
+      </w:pPr>
+      <w:r>
+        <w:rPr>
+          <w:noProof/>
+        </w:rPr>
+        <w:t>A-GPS Ortung</w:t>
+      </w:r>
+      <w:r>
+        <w:rPr>
+          <w:noProof/>
+        </w:rPr>
+        <w:tab/>
+      </w:r>
+      <w:r>
+        <w:rPr>
+          <w:noProof/>
+        </w:rPr>
+        <w:fldChar w:fldCharType="begin"/>
+      </w:r>
+      <w:r>
+        <w:rPr>
+          <w:noProof/>
+        </w:rPr>
+        <w:instrText xml:space="preserve"> PAGEREF _Toc219403877 \h </w:instrText>
+      </w:r>
+      <w:r>
+        <w:rPr>
+          <w:noProof/>
+        </w:rPr>
+      </w:r>
+      <w:r>
+        <w:rPr>
+          <w:noProof/>
+        </w:rPr>
+        <w:fldChar w:fldCharType="separate"/>
+      </w:r>
+      <w:r>
+        <w:rPr>
+          <w:noProof/>
+        </w:rPr>
+        <w:t>7</w:t>
+      </w:r>
+      <w:r>
+        <w:rPr>
+          <w:noProof/>
+        </w:rPr>
+        <w:fldChar w:fldCharType="end"/>
+      </w:r>
+    </w:p>
+    <w:p>
+      <w:pPr>
+        <w:pStyle w:val="Verzeichnis2"/>
+        <w:tabs>
+          <w:tab w:val="right" w:leader="dot" w:pos="9056"/>
+        </w:tabs>
+        <w:rPr>
+          <w:noProof/>
+          <w:sz w:val="24"/>
+          <w:lang w:eastAsia="ja-JP"/>
+        </w:rPr>
+      </w:pPr>
+      <w:r>
+        <w:rPr>
+          <w:noProof/>
+        </w:rPr>
+        <w:t>Netzwerk Ortung</w:t>
+      </w:r>
+      <w:r>
+        <w:rPr>
+          <w:noProof/>
+        </w:rPr>
+        <w:tab/>
+      </w:r>
+      <w:r>
+        <w:rPr>
+          <w:noProof/>
+        </w:rPr>
+        <w:fldChar w:fldCharType="begin"/>
+      </w:r>
+      <w:r>
+        <w:rPr>
+          <w:noProof/>
+        </w:rPr>
+        <w:instrText xml:space="preserve"> PAGEREF _Toc219403878 \h </w:instrText>
+      </w:r>
+      <w:r>
+        <w:rPr>
+          <w:noProof/>
+        </w:rPr>
+      </w:r>
+      <w:r>
+        <w:rPr>
+          <w:noProof/>
+        </w:rPr>
+        <w:fldChar w:fldCharType="separate"/>
+      </w:r>
+      <w:r>
+        <w:rPr>
+          <w:noProof/>
+        </w:rPr>
+        <w:t>7</w:t>
+      </w:r>
+      <w:r>
+        <w:rPr>
+          <w:noProof/>
+        </w:rPr>
+        <w:fldChar w:fldCharType="end"/>
+      </w:r>
+    </w:p>
+    <w:p>
+      <w:pPr>
+        <w:pStyle w:val="Verzeichnis3"/>
+        <w:tabs>
+          <w:tab w:val="right" w:leader="dot" w:pos="9056"/>
+        </w:tabs>
+        <w:rPr>
+          <w:noProof/>
+          <w:sz w:val="24"/>
+          <w:lang w:eastAsia="ja-JP"/>
+        </w:rPr>
+      </w:pPr>
+      <w:r>
+        <w:rPr>
+          <w:noProof/>
+        </w:rPr>
+        <w:t>IP Adresse</w:t>
+      </w:r>
+      <w:r>
+        <w:rPr>
+          <w:noProof/>
+        </w:rPr>
+        <w:tab/>
+      </w:r>
+      <w:r>
+        <w:rPr>
+          <w:noProof/>
+        </w:rPr>
+        <w:fldChar w:fldCharType="begin"/>
+      </w:r>
+      <w:r>
+        <w:rPr>
+          <w:noProof/>
+        </w:rPr>
+        <w:instrText xml:space="preserve"> PAGEREF _Toc219403879 \h </w:instrText>
+      </w:r>
+      <w:r>
+        <w:rPr>
+          <w:noProof/>
+        </w:rPr>
+      </w:r>
+      <w:r>
+        <w:rPr>
+          <w:noProof/>
+        </w:rPr>
+        <w:fldChar w:fldCharType="separate"/>
+      </w:r>
+      <w:r>
+        <w:rPr>
+          <w:noProof/>
+        </w:rPr>
+        <w:t>7</w:t>
+      </w:r>
+      <w:r>
+        <w:rPr>
+          <w:noProof/>
+        </w:rPr>
+        <w:fldChar w:fldCharType="end"/>
+      </w:r>
+    </w:p>
+    <w:p>
+      <w:pPr>
+        <w:pStyle w:val="Verzeichnis3"/>
+        <w:tabs>
+          <w:tab w:val="right" w:leader="dot" w:pos="9056"/>
+        </w:tabs>
+        <w:rPr>
+          <w:noProof/>
+          <w:sz w:val="24"/>
+          <w:lang w:eastAsia="ja-JP"/>
+        </w:rPr>
+      </w:pPr>
+      <w:r>
+        <w:rPr>
+          <w:noProof/>
+        </w:rPr>
+        <w:t>HTML5</w:t>
+      </w:r>
+      <w:r>
+        <w:rPr>
+          <w:noProof/>
+        </w:rPr>
+        <w:tab/>
+      </w:r>
+      <w:r>
+        <w:rPr>
+          <w:noProof/>
+        </w:rPr>
+        <w:fldChar w:fldCharType="begin"/>
+      </w:r>
+      <w:r>
+        <w:rPr>
+          <w:noProof/>
+        </w:rPr>
+        <w:instrText xml:space="preserve"> PAGEREF _Toc219403880 \h </w:instrText>
+      </w:r>
+      <w:r>
+        <w:rPr>
+          <w:noProof/>
+        </w:rPr>
+      </w:r>
+      <w:r>
+        <w:rPr>
+          <w:noProof/>
+        </w:rPr>
+        <w:fldChar w:fldCharType="separate"/>
+      </w:r>
+      <w:r>
+        <w:rPr>
+          <w:noProof/>
+        </w:rPr>
+        <w:t>7</w:t>
+      </w:r>
+      <w:r>
+        <w:rPr>
+          <w:noProof/>
+        </w:rPr>
+        <w:fldChar w:fldCharType="end"/>
+      </w:r>
+    </w:p>
+    <w:p>
+      <w:pPr>
+        <w:pStyle w:val="Verzeichnis3"/>
+        <w:tabs>
+          <w:tab w:val="right" w:leader="dot" w:pos="9056"/>
+        </w:tabs>
+        <w:rPr>
+          <w:noProof/>
+          <w:sz w:val="24"/>
+          <w:lang w:eastAsia="ja-JP"/>
+        </w:rPr>
+      </w:pPr>
+      <w:r>
+        <w:rPr>
+          <w:noProof/>
+        </w:rPr>
+        <w:t>Verbesserung der Daten</w:t>
+      </w:r>
+      <w:r>
+        <w:rPr>
+          <w:noProof/>
+        </w:rPr>
+        <w:tab/>
+      </w:r>
+      <w:r>
+        <w:rPr>
+          <w:noProof/>
+        </w:rPr>
+        <w:fldChar w:fldCharType="begin"/>
+      </w:r>
+      <w:r>
+        <w:rPr>
+          <w:noProof/>
+        </w:rPr>
+        <w:instrText xml:space="preserve"> PAGEREF _Toc219403881 \h </w:instrText>
+      </w:r>
+      <w:r>
+        <w:rPr>
+          <w:noProof/>
+        </w:rPr>
+      </w:r>
+      <w:r>
+        <w:rPr>
+          <w:noProof/>
+        </w:rPr>
+        <w:fldChar w:fldCharType="separate"/>
+      </w:r>
+      <w:r>
+        <w:rPr>
+          <w:noProof/>
+        </w:rPr>
+        <w:t>7</w:t>
+      </w:r>
+      <w:r>
+        <w:rPr>
+          <w:noProof/>
+        </w:rPr>
+        <w:fldChar w:fldCharType="end"/>
+      </w:r>
+    </w:p>
+    <w:p>
+      <w:pPr>
+        <w:pStyle w:val="Verzeichnis2"/>
+        <w:tabs>
+          <w:tab w:val="right" w:leader="dot" w:pos="9056"/>
+        </w:tabs>
+        <w:rPr>
+          <w:noProof/>
+          <w:sz w:val="24"/>
+          <w:lang w:eastAsia="ja-JP"/>
+        </w:rPr>
+      </w:pPr>
+      <w:r>
+        <w:rPr>
+          <w:noProof/>
+        </w:rPr>
+        <w:t>Technologie-Vergleich</w:t>
+      </w:r>
+      <w:r>
+        <w:rPr>
+          <w:noProof/>
+        </w:rPr>
+        <w:tab/>
+      </w:r>
+      <w:r>
+        <w:rPr>
+          <w:noProof/>
+        </w:rPr>
+        <w:fldChar w:fldCharType="begin"/>
+      </w:r>
+      <w:r>
+        <w:rPr>
+          <w:noProof/>
+        </w:rPr>
+        <w:instrText xml:space="preserve"> PAGEREF _Toc219403882 \h </w:instrText>
+      </w:r>
+      <w:r>
+        <w:rPr>
+          <w:noProof/>
+        </w:rPr>
+      </w:r>
+      <w:r>
+        <w:rPr>
+          <w:noProof/>
+        </w:rPr>
+        <w:fldChar w:fldCharType="separate"/>
+      </w:r>
+      <w:r>
+        <w:rPr>
+          <w:noProof/>
+        </w:rPr>
+        <w:t>7</w:t>
+      </w:r>
+      <w:r>
+        <w:rPr>
+          <w:noProof/>
+        </w:rPr>
+        <w:fldChar w:fldCharType="end"/>
+      </w:r>
+    </w:p>
+    <w:p>
+      <w:pPr>
+        <w:pStyle w:val="Verzeichnis3"/>
+        <w:tabs>
+          <w:tab w:val="right" w:leader="dot" w:pos="9056"/>
+        </w:tabs>
+        <w:rPr>
+          <w:noProof/>
+          <w:sz w:val="24"/>
+          <w:lang w:eastAsia="ja-JP"/>
+        </w:rPr>
+      </w:pPr>
+      <w:r>
+        <w:rPr>
+          <w:noProof/>
+        </w:rPr>
+        <w:t>Technologie-Strategien</w:t>
+      </w:r>
+      <w:r>
+        <w:rPr>
+          <w:noProof/>
+        </w:rPr>
+        <w:tab/>
+      </w:r>
+      <w:r>
+        <w:rPr>
+          <w:noProof/>
+        </w:rPr>
+        <w:fldChar w:fldCharType="begin"/>
+      </w:r>
+      <w:r>
+        <w:rPr>
+          <w:noProof/>
+        </w:rPr>
+        <w:instrText xml:space="preserve"> PAGEREF _Toc219403883 \h </w:instrText>
+      </w:r>
+      <w:r>
+        <w:rPr>
+          <w:noProof/>
+        </w:rPr>
+      </w:r>
+      <w:r>
+        <w:rPr>
+          <w:noProof/>
+        </w:rPr>
+        <w:fldChar w:fldCharType="separate"/>
+      </w:r>
+      <w:r>
+        <w:rPr>
+          <w:noProof/>
+        </w:rPr>
+        <w:t>8</w:t>
+      </w:r>
+      <w:r>
+        <w:rPr>
+          <w:noProof/>
+        </w:rPr>
+        <w:fldChar w:fldCharType="end"/>
+      </w:r>
+    </w:p>
+    <w:p>
+      <w:pPr>
+        <w:pStyle w:val="Verzeichnis2"/>
+        <w:tabs>
+          <w:tab w:val="right" w:leader="dot" w:pos="9056"/>
+        </w:tabs>
+        <w:rPr>
+          <w:noProof/>
+          <w:sz w:val="24"/>
+          <w:lang w:eastAsia="ja-JP"/>
+        </w:rPr>
+      </w:pPr>
+      <w:r>
+        <w:rPr>
+          <w:noProof/>
+        </w:rPr>
+        <w:t>Datenübertragung in Mobilen Kommunikations Sytemen</w:t>
+      </w:r>
+      <w:r>
+        <w:rPr>
+          <w:noProof/>
+        </w:rPr>
+        <w:tab/>
+      </w:r>
+      <w:r>
+        <w:rPr>
+          <w:noProof/>
+        </w:rPr>
+        <w:fldChar w:fldCharType="begin"/>
+      </w:r>
+      <w:r>
+        <w:rPr>
+          <w:noProof/>
+        </w:rPr>
+        <w:instrText xml:space="preserve"> PAGEREF _Toc219403884 \h </w:instrText>
+      </w:r>
+      <w:r>
+        <w:rPr>
+          <w:noProof/>
+        </w:rPr>
+      </w:r>
+      <w:r>
+        <w:rPr>
+          <w:noProof/>
+        </w:rPr>
+        <w:fldChar w:fldCharType="separate"/>
+      </w:r>
+      <w:r>
+        <w:rPr>
+          <w:noProof/>
+        </w:rPr>
+        <w:t>8</w:t>
       </w:r>
       <w:r>
         <w:rPr>
@@ -1041,6 +1524,7 @@
         </w:tabs>
         <w:rPr>
           <w:noProof/>
+          <w:sz w:val="24"/>
           <w:lang w:eastAsia="ja-JP"/>
         </w:rPr>
       </w:pPr>
@@ -1048,7 +1532,7 @@
         <w:rPr>
           <w:noProof/>
         </w:rPr>
-        <w:t>Technologie</w:t>
+        <w:t>Geschäftsmodelle</w:t>
       </w:r>
       <w:r>
         <w:rPr>
@@ -1066,19 +1550,7 @@
         <w:rPr>
           <w:noProof/>
         </w:rPr>
-        <w:instrText xml:space="preserve"> </w:instrText>
-      </w:r>
-      <w:r>
-        <w:rPr>
-          <w:noProof/>
-        </w:rPr>
-        <w:instrText>PAGEREF</w:instrText>
-      </w:r>
-      <w:r>
-        <w:rPr>
-          <w:noProof/>
-        </w:rPr>
-        <w:instrText xml:space="preserve"> _Toc219167783 \h </w:instrText>
+        <w:instrText xml:space="preserve"> PAGEREF _Toc219403885 \h </w:instrText>
       </w:r>
       <w:r>
         <w:rPr>
@@ -1095,7 +1567,7 @@
         <w:rPr>
           <w:noProof/>
         </w:rPr>
-        <w:t>5</w:t>
+        <w:t>8</w:t>
       </w:r>
       <w:r>
         <w:rPr>
@@ -1112,6 +1584,7 @@
         </w:tabs>
         <w:rPr>
           <w:noProof/>
+          <w:sz w:val="24"/>
           <w:lang w:eastAsia="ja-JP"/>
         </w:rPr>
       </w:pPr>
@@ -1119,7 +1592,7 @@
         <w:rPr>
           <w:noProof/>
         </w:rPr>
-        <w:t>Ortung</w:t>
+        <w:t>Wertschöpfung</w:t>
       </w:r>
       <w:r>
         <w:rPr>
@@ -1137,19 +1610,7 @@
         <w:rPr>
           <w:noProof/>
         </w:rPr>
-        <w:instrText xml:space="preserve"> </w:instrText>
-      </w:r>
-      <w:r>
-        <w:rPr>
-          <w:noProof/>
-        </w:rPr>
-        <w:instrText>PAGEREF</w:instrText>
-      </w:r>
-      <w:r>
-        <w:rPr>
-          <w:noProof/>
-        </w:rPr>
-        <w:instrText xml:space="preserve"> _Toc219167784 \h </w:instrText>
+        <w:instrText xml:space="preserve"> PAGEREF _Toc219403886 \h </w:instrText>
       </w:r>
       <w:r>
         <w:rPr>
@@ -1166,7 +1627,7 @@
         <w:rPr>
           <w:noProof/>
         </w:rPr>
-        <w:t>5</w:t>
+        <w:t>8</w:t>
       </w:r>
       <w:r>
         <w:rPr>
@@ -1183,6 +1644,7 @@
         </w:tabs>
         <w:rPr>
           <w:noProof/>
+          <w:sz w:val="24"/>
           <w:lang w:eastAsia="ja-JP"/>
         </w:rPr>
       </w:pPr>
@@ -1190,7 +1652,7 @@
         <w:rPr>
           <w:noProof/>
         </w:rPr>
-        <w:t>GSM-Ortung</w:t>
+        <w:t>Strategie in LBS</w:t>
       </w:r>
       <w:r>
         <w:rPr>
@@ -1208,19 +1670,7 @@
         <w:rPr>
           <w:noProof/>
         </w:rPr>
-        <w:instrText xml:space="preserve"> </w:instrText>
-      </w:r>
-      <w:r>
-        <w:rPr>
-          <w:noProof/>
-        </w:rPr>
-        <w:instrText>PAGEREF</w:instrText>
-      </w:r>
-      <w:r>
-        <w:rPr>
-          <w:noProof/>
-        </w:rPr>
-        <w:instrText xml:space="preserve"> _Toc219167785 \h </w:instrText>
+        <w:instrText xml:space="preserve"> PAGEREF _Toc219403887 \h </w:instrText>
       </w:r>
       <w:r>
         <w:rPr>
@@ -1237,7 +1687,7 @@
         <w:rPr>
           <w:noProof/>
         </w:rPr>
-        <w:t>5</w:t>
+        <w:t>8</w:t>
       </w:r>
       <w:r>
         <w:rPr>
@@ -1254,6 +1704,7 @@
         </w:tabs>
         <w:rPr>
           <w:noProof/>
+          <w:sz w:val="24"/>
           <w:lang w:eastAsia="ja-JP"/>
         </w:rPr>
       </w:pPr>
@@ -1261,7 +1712,7 @@
         <w:rPr>
           <w:noProof/>
         </w:rPr>
-        <w:t>Cell ID</w:t>
+        <w:t>Positionierung</w:t>
       </w:r>
       <w:r>
         <w:rPr>
@@ -1279,19 +1730,7 @@
         <w:rPr>
           <w:noProof/>
         </w:rPr>
-        <w:instrText xml:space="preserve"> </w:instrText>
-      </w:r>
-      <w:r>
-        <w:rPr>
-          <w:noProof/>
-        </w:rPr>
-        <w:instrText>PAGEREF</w:instrText>
-      </w:r>
-      <w:r>
-        <w:rPr>
-          <w:noProof/>
-        </w:rPr>
-        <w:instrText xml:space="preserve"> _Toc219167786 \h </w:instrText>
+        <w:instrText xml:space="preserve"> PAGEREF _Toc219403888 \h </w:instrText>
       </w:r>
       <w:r>
         <w:rPr>
@@ -1308,7 +1747,7 @@
         <w:rPr>
           <w:noProof/>
         </w:rPr>
-        <w:t>7</w:t>
+        <w:t>9</w:t>
       </w:r>
       <w:r>
         <w:rPr>
@@ -1325,6 +1764,7 @@
         </w:tabs>
         <w:rPr>
           <w:noProof/>
+          <w:sz w:val="24"/>
           <w:lang w:eastAsia="ja-JP"/>
         </w:rPr>
       </w:pPr>
@@ -1332,7 +1772,7 @@
         <w:rPr>
           <w:noProof/>
         </w:rPr>
-        <w:t>A-GPS</w:t>
+        <w:t>SWOT</w:t>
       </w:r>
       <w:r>
         <w:rPr>
@@ -1350,19 +1790,7 @@
         <w:rPr>
           <w:noProof/>
         </w:rPr>
-        <w:instrText xml:space="preserve"> </w:instrText>
-      </w:r>
-      <w:r>
-        <w:rPr>
-          <w:noProof/>
-        </w:rPr>
-        <w:instrText>PAGEREF</w:instrText>
-      </w:r>
-      <w:r>
-        <w:rPr>
-          <w:noProof/>
-        </w:rPr>
-        <w:instrText xml:space="preserve"> _Toc219167787 \h </w:instrText>
+        <w:instrText xml:space="preserve"> PAGEREF _Toc219403889 \h </w:instrText>
       </w:r>
       <w:r>
         <w:rPr>
@@ -1379,7 +1807,7 @@
         <w:rPr>
           <w:noProof/>
         </w:rPr>
-        <w:t>8</w:t>
+        <w:t>9</w:t>
       </w:r>
       <w:r>
         <w:rPr>
@@ -1396,6 +1824,7 @@
         </w:tabs>
         <w:rPr>
           <w:noProof/>
+          <w:sz w:val="24"/>
           <w:lang w:eastAsia="ja-JP"/>
         </w:rPr>
       </w:pPr>
@@ -1403,7 +1832,7 @@
         <w:rPr>
           <w:noProof/>
         </w:rPr>
-        <w:t>Basis Station</w:t>
+        <w:t>Marketingprogramm</w:t>
       </w:r>
       <w:r>
         <w:rPr>
@@ -1421,19 +1850,7 @@
         <w:rPr>
           <w:noProof/>
         </w:rPr>
-        <w:instrText xml:space="preserve"> </w:instrText>
-      </w:r>
-      <w:r>
-        <w:rPr>
-          <w:noProof/>
-        </w:rPr>
-        <w:instrText>PAGEREF</w:instrText>
-      </w:r>
-      <w:r>
-        <w:rPr>
-          <w:noProof/>
-        </w:rPr>
-        <w:instrText xml:space="preserve"> _Toc219167788 \h </w:instrText>
+        <w:instrText xml:space="preserve"> PAGEREF _Toc219403890 \h </w:instrText>
       </w:r>
       <w:r>
         <w:rPr>
@@ -1467,6 +1884,7 @@
         </w:tabs>
         <w:rPr>
           <w:noProof/>
+          <w:sz w:val="24"/>
           <w:lang w:eastAsia="ja-JP"/>
         </w:rPr>
       </w:pPr>
@@ -1474,7 +1892,7 @@
         <w:rPr>
           <w:noProof/>
         </w:rPr>
-        <w:t>Satelliten Positionierungs-Systeme</w:t>
+        <w:t>Markttransaktion</w:t>
       </w:r>
       <w:r>
         <w:rPr>
@@ -1492,19 +1910,7 @@
         <w:rPr>
           <w:noProof/>
         </w:rPr>
-        <w:instrText xml:space="preserve"> </w:instrText>
-      </w:r>
-      <w:r>
-        <w:rPr>
-          <w:noProof/>
-        </w:rPr>
-        <w:instrText>PAGEREF</w:instrText>
-      </w:r>
-      <w:r>
-        <w:rPr>
-          <w:noProof/>
-        </w:rPr>
-        <w:instrText xml:space="preserve"> _Toc219167789 \h </w:instrText>
+        <w:instrText xml:space="preserve"> PAGEREF _Toc219403891 \h </w:instrText>
       </w:r>
       <w:r>
         <w:rPr>
@@ -1521,7 +1927,67 @@
         <w:rPr>
           <w:noProof/>
         </w:rPr>
-        <w:t>10</w:t>
+        <w:t>9</w:t>
+      </w:r>
+      <w:r>
+        <w:rPr>
+          <w:noProof/>
+        </w:rPr>
+        <w:fldChar w:fldCharType="end"/>
+      </w:r>
+    </w:p>
+    <w:p>
+      <w:pPr>
+        <w:pStyle w:val="Verzeichnis1"/>
+        <w:tabs>
+          <w:tab w:val="right" w:leader="dot" w:pos="9056"/>
+        </w:tabs>
+        <w:rPr>
+          <w:noProof/>
+          <w:sz w:val="24"/>
+          <w:lang w:eastAsia="ja-JP"/>
+        </w:rPr>
+      </w:pPr>
+      <w:r>
+        <w:rPr>
+          <w:noProof/>
+        </w:rPr>
+        <w:t>Fallbeispiel MyTaxi App</w:t>
+      </w:r>
+      <w:r>
+        <w:rPr>
+          <w:noProof/>
+        </w:rPr>
+        <w:tab/>
+      </w:r>
+      <w:r>
+        <w:rPr>
+          <w:noProof/>
+        </w:rPr>
+        <w:fldChar w:fldCharType="begin"/>
+      </w:r>
+      <w:r>
+        <w:rPr>
+          <w:noProof/>
+        </w:rPr>
+        <w:instrText xml:space="preserve"> PAGEREF _Toc219403892 \h </w:instrText>
+      </w:r>
+      <w:r>
+        <w:rPr>
+          <w:noProof/>
+        </w:rPr>
+      </w:r>
+      <w:r>
+        <w:rPr>
+          <w:noProof/>
+        </w:rPr>
+        <w:fldChar w:fldCharType="separate"/>
+      </w:r>
+      <w:r>
+        <w:rPr>
+          <w:noProof/>
+        </w:rPr>
+        <w:t>9</w:t>
       </w:r>
       <w:r>
         <w:rPr>
@@ -1538,6 +2004,7 @@
         </w:tabs>
         <w:rPr>
           <w:noProof/>
+          <w:sz w:val="24"/>
           <w:lang w:eastAsia="ja-JP"/>
         </w:rPr>
       </w:pPr>
@@ -1545,7 +2012,7 @@
         <w:rPr>
           <w:noProof/>
         </w:rPr>
-        <w:t>Netzwerk basiertes Positionieren</w:t>
+        <w:t>MyTaxi-App</w:t>
       </w:r>
       <w:r>
         <w:rPr>
@@ -1563,19 +2030,7 @@
         <w:rPr>
           <w:noProof/>
         </w:rPr>
-        <w:instrText xml:space="preserve"> </w:instrText>
-      </w:r>
-      <w:r>
-        <w:rPr>
-          <w:noProof/>
-        </w:rPr>
-        <w:instrText>PAGEREF</w:instrText>
-      </w:r>
-      <w:r>
-        <w:rPr>
-          <w:noProof/>
-        </w:rPr>
-        <w:instrText xml:space="preserve"> _Toc219167790 \h </w:instrText>
+        <w:instrText xml:space="preserve"> PAGEREF _Toc219403893 \h </w:instrText>
       </w:r>
       <w:r>
         <w:rPr>
@@ -1592,7 +2047,7 @@
         <w:rPr>
           <w:noProof/>
         </w:rPr>
-        <w:t>11</w:t>
+        <w:t>9</w:t>
       </w:r>
       <w:r>
         <w:rPr>
@@ -1609,6 +2064,7 @@
         </w:tabs>
         <w:rPr>
           <w:noProof/>
+          <w:sz w:val="24"/>
           <w:lang w:eastAsia="ja-JP"/>
         </w:rPr>
       </w:pPr>
@@ -1616,7 +2072,7 @@
         <w:rPr>
           <w:noProof/>
         </w:rPr>
-        <w:t>Technologie-Strategien</w:t>
+        <w:t>Einsatzmöglichkeit</w:t>
       </w:r>
       <w:r>
         <w:rPr>
@@ -1634,19 +2090,7 @@
         <w:rPr>
           <w:noProof/>
         </w:rPr>
-        <w:instrText xml:space="preserve"> </w:instrText>
-      </w:r>
-      <w:r>
-        <w:rPr>
-          <w:noProof/>
-        </w:rPr>
-        <w:instrText>PAGEREF</w:instrText>
-      </w:r>
-      <w:r>
-        <w:rPr>
-          <w:noProof/>
-        </w:rPr>
-        <w:instrText xml:space="preserve"> _Toc219167791 \h </w:instrText>
+        <w:instrText xml:space="preserve"> PAGEREF _Toc219403894 \h </w:instrText>
       </w:r>
       <w:r>
         <w:rPr>
@@ -1663,149 +2107,7 @@
         <w:rPr>
           <w:noProof/>
         </w:rPr>
-        <w:t>12</w:t>
-      </w:r>
-      <w:r>
-        <w:rPr>
-          <w:noProof/>
-        </w:rPr>
-        <w:fldChar w:fldCharType="end"/>
-      </w:r>
-    </w:p>
-    <w:p>
-      <w:pPr>
-        <w:pStyle w:val="Verzeichnis3"/>
-        <w:tabs>
-          <w:tab w:val="right" w:leader="dot" w:pos="9056"/>
-        </w:tabs>
-        <w:rPr>
-          <w:noProof/>
-          <w:lang w:eastAsia="ja-JP"/>
-        </w:rPr>
-      </w:pPr>
-      <w:r>
-        <w:rPr>
-          <w:noProof/>
-        </w:rPr>
-        <w:t>Android</w:t>
-      </w:r>
-      <w:r>
-        <w:rPr>
-          <w:noProof/>
-        </w:rPr>
-        <w:tab/>
-      </w:r>
-      <w:r>
-        <w:rPr>
-          <w:noProof/>
-        </w:rPr>
-        <w:fldChar w:fldCharType="begin"/>
-      </w:r>
-      <w:r>
-        <w:rPr>
-          <w:noProof/>
-        </w:rPr>
-        <w:instrText xml:space="preserve"> </w:instrText>
-      </w:r>
-      <w:r>
-        <w:rPr>
-          <w:noProof/>
-        </w:rPr>
-        <w:instrText>PAGEREF</w:instrText>
-      </w:r>
-      <w:r>
-        <w:rPr>
-          <w:noProof/>
-        </w:rPr>
-        <w:instrText xml:space="preserve"> _Toc219167792 \h </w:instrText>
-      </w:r>
-      <w:r>
-        <w:rPr>
-          <w:noProof/>
-        </w:rPr>
-      </w:r>
-      <w:r>
-        <w:rPr>
-          <w:noProof/>
-        </w:rPr>
-        <w:fldChar w:fldCharType="separate"/>
-      </w:r>
-      <w:r>
-        <w:rPr>
-          <w:noProof/>
-        </w:rPr>
-        <w:t>12</w:t>
-      </w:r>
-      <w:r>
-        <w:rPr>
-          <w:noProof/>
-        </w:rPr>
-        <w:fldChar w:fldCharType="end"/>
-      </w:r>
-    </w:p>
-    <w:p>
-      <w:pPr>
-        <w:pStyle w:val="Verzeichnis3"/>
-        <w:tabs>
-          <w:tab w:val="right" w:leader="dot" w:pos="9056"/>
-        </w:tabs>
-        <w:rPr>
-          <w:noProof/>
-          <w:lang w:eastAsia="ja-JP"/>
-        </w:rPr>
-      </w:pPr>
-      <w:r>
-        <w:rPr>
-          <w:noProof/>
-        </w:rPr>
-        <w:t>Windows Phone</w:t>
-      </w:r>
-      <w:r>
-        <w:rPr>
-          <w:noProof/>
-        </w:rPr>
-        <w:tab/>
-      </w:r>
-      <w:r>
-        <w:rPr>
-          <w:noProof/>
-        </w:rPr>
-        <w:fldChar w:fldCharType="begin"/>
-      </w:r>
-      <w:r>
-        <w:rPr>
-          <w:noProof/>
-        </w:rPr>
-        <w:instrText xml:space="preserve"> </w:instrText>
-      </w:r>
-      <w:r>
-        <w:rPr>
-          <w:noProof/>
-        </w:rPr>
-        <w:instrText>PAGEREF</w:instrText>
-      </w:r>
-      <w:r>
-        <w:rPr>
-          <w:noProof/>
-        </w:rPr>
-        <w:instrText xml:space="preserve"> _Toc219167793 \h </w:instrText>
-      </w:r>
-      <w:r>
-        <w:rPr>
-          <w:noProof/>
-        </w:rPr>
-      </w:r>
-      <w:r>
-        <w:rPr>
-          <w:noProof/>
-        </w:rPr>
-        <w:fldChar w:fldCharType="separate"/>
-      </w:r>
-      <w:r>
-        <w:rPr>
-          <w:noProof/>
-        </w:rPr>
-        <w:t>12</w:t>
+        <w:t>10</w:t>
       </w:r>
       <w:r>
         <w:rPr>
@@ -1822,6 +2124,7 @@
         </w:tabs>
         <w:rPr>
           <w:noProof/>
+          <w:sz w:val="24"/>
           <w:lang w:eastAsia="ja-JP"/>
         </w:rPr>
       </w:pPr>
@@ -1829,7 +2132,7 @@
         <w:rPr>
           <w:noProof/>
         </w:rPr>
-        <w:t>Datensammlung</w:t>
+        <w:t>User Interface</w:t>
       </w:r>
       <w:r>
         <w:rPr>
@@ -1847,19 +2150,7 @@
         <w:rPr>
           <w:noProof/>
         </w:rPr>
-        <w:instrText xml:space="preserve"> </w:instrText>
-      </w:r>
-      <w:r>
-        <w:rPr>
-          <w:noProof/>
-        </w:rPr>
-        <w:instrText>PAGEREF</w:instrText>
-      </w:r>
-      <w:r>
-        <w:rPr>
-          <w:noProof/>
-        </w:rPr>
-        <w:instrText xml:space="preserve"> _Toc219167794 \h </w:instrText>
+        <w:instrText xml:space="preserve"> PAGEREF _Toc219403895 \h </w:instrText>
       </w:r>
       <w:r>
         <w:rPr>
@@ -1876,7 +2167,7 @@
         <w:rPr>
           <w:noProof/>
         </w:rPr>
-        <w:t>12</w:t>
+        <w:t>10</w:t>
       </w:r>
       <w:r>
         <w:rPr>
@@ -1893,6 +2184,7 @@
         </w:tabs>
         <w:rPr>
           <w:noProof/>
+          <w:sz w:val="24"/>
           <w:lang w:eastAsia="ja-JP"/>
         </w:rPr>
       </w:pPr>
@@ -1900,7 +2192,7 @@
         <w:rPr>
           <w:noProof/>
         </w:rPr>
-        <w:t>Datenübertragung in Mobilen Kommunikations Sytemen</w:t>
+        <w:t>Funktionalitäten</w:t>
       </w:r>
       <w:r>
         <w:rPr>
@@ -1918,19 +2210,7 @@
         <w:rPr>
           <w:noProof/>
         </w:rPr>
-        <w:instrText xml:space="preserve"> </w:instrText>
-      </w:r>
-      <w:r>
-        <w:rPr>
-          <w:noProof/>
-        </w:rPr>
-        <w:instrText>PAGEREF</w:instrText>
-      </w:r>
-      <w:r>
-        <w:rPr>
-          <w:noProof/>
-        </w:rPr>
-        <w:instrText xml:space="preserve"> _Toc219167795 \h </w:instrText>
+        <w:instrText xml:space="preserve"> PAGEREF _Toc219403896 \h </w:instrText>
       </w:r>
       <w:r>
         <w:rPr>
@@ -1947,7 +2227,127 @@
         <w:rPr>
           <w:noProof/>
         </w:rPr>
-        <w:t>12</w:t>
+        <w:t>10</w:t>
+      </w:r>
+      <w:r>
+        <w:rPr>
+          <w:noProof/>
+        </w:rPr>
+        <w:fldChar w:fldCharType="end"/>
+      </w:r>
+    </w:p>
+    <w:p>
+      <w:pPr>
+        <w:pStyle w:val="Verzeichnis2"/>
+        <w:tabs>
+          <w:tab w:val="right" w:leader="dot" w:pos="9056"/>
+        </w:tabs>
+        <w:rPr>
+          <w:noProof/>
+          <w:sz w:val="24"/>
+          <w:lang w:eastAsia="ja-JP"/>
+        </w:rPr>
+      </w:pPr>
+      <w:r>
+        <w:rPr>
+          <w:noProof/>
+        </w:rPr>
+        <w:t>Technologie</w:t>
+      </w:r>
+      <w:r>
+        <w:rPr>
+          <w:noProof/>
+        </w:rPr>
+        <w:tab/>
+      </w:r>
+      <w:r>
+        <w:rPr>
+          <w:noProof/>
+        </w:rPr>
+        <w:fldChar w:fldCharType="begin"/>
+      </w:r>
+      <w:r>
+        <w:rPr>
+          <w:noProof/>
+        </w:rPr>
+        <w:instrText xml:space="preserve"> PAGEREF _Toc219403897 \h </w:instrText>
+      </w:r>
+      <w:r>
+        <w:rPr>
+          <w:noProof/>
+        </w:rPr>
+      </w:r>
+      <w:r>
+        <w:rPr>
+          <w:noProof/>
+        </w:rPr>
+        <w:fldChar w:fldCharType="separate"/>
+      </w:r>
+      <w:r>
+        <w:rPr>
+          <w:noProof/>
+        </w:rPr>
+        <w:t>10</w:t>
+      </w:r>
+      <w:r>
+        <w:rPr>
+          <w:noProof/>
+        </w:rPr>
+        <w:fldChar w:fldCharType="end"/>
+      </w:r>
+    </w:p>
+    <w:p>
+      <w:pPr>
+        <w:pStyle w:val="Verzeichnis2"/>
+        <w:tabs>
+          <w:tab w:val="right" w:leader="dot" w:pos="9056"/>
+        </w:tabs>
+        <w:rPr>
+          <w:noProof/>
+          <w:sz w:val="24"/>
+          <w:lang w:eastAsia="ja-JP"/>
+        </w:rPr>
+      </w:pPr>
+      <w:r>
+        <w:rPr>
+          <w:noProof/>
+        </w:rPr>
+        <w:t>Geschäftsmodell</w:t>
+      </w:r>
+      <w:r>
+        <w:rPr>
+          <w:noProof/>
+        </w:rPr>
+        <w:tab/>
+      </w:r>
+      <w:r>
+        <w:rPr>
+          <w:noProof/>
+        </w:rPr>
+        <w:fldChar w:fldCharType="begin"/>
+      </w:r>
+      <w:r>
+        <w:rPr>
+          <w:noProof/>
+        </w:rPr>
+        <w:instrText xml:space="preserve"> PAGEREF _Toc219403898 \h </w:instrText>
+      </w:r>
+      <w:r>
+        <w:rPr>
+          <w:noProof/>
+        </w:rPr>
+      </w:r>
+      <w:r>
+        <w:rPr>
+          <w:noProof/>
+        </w:rPr>
+        <w:fldChar w:fldCharType="separate"/>
+      </w:r>
+      <w:r>
+        <w:rPr>
+          <w:noProof/>
+        </w:rPr>
+        <w:t>10</w:t>
       </w:r>
       <w:r>
         <w:rPr>
@@ -1964,6 +2364,7 @@
         </w:tabs>
         <w:rPr>
           <w:noProof/>
+          <w:sz w:val="24"/>
           <w:lang w:eastAsia="ja-JP"/>
         </w:rPr>
       </w:pPr>
@@ -1971,7 +2372,7 @@
         <w:rPr>
           <w:noProof/>
         </w:rPr>
-        <w:t>Geschäftsmodelle</w:t>
+        <w:t>Fazit</w:t>
       </w:r>
       <w:r>
         <w:rPr>
@@ -1989,19 +2390,7 @@
         <w:rPr>
           <w:noProof/>
         </w:rPr>
-        <w:instrText xml:space="preserve"> </w:instrText>
-      </w:r>
-      <w:r>
-        <w:rPr>
-          <w:noProof/>
-        </w:rPr>
-        <w:instrText>PAGEREF</w:instrText>
-      </w:r>
-      <w:r>
-        <w:rPr>
-          <w:noProof/>
-        </w:rPr>
-        <w:instrText xml:space="preserve"> _Toc219167796 \h </w:instrText>
+        <w:instrText xml:space="preserve"> PAGEREF _Toc219403899 \h </w:instrText>
       </w:r>
       <w:r>
         <w:rPr>
@@ -2018,433 +2407,7 @@
         <w:rPr>
           <w:noProof/>
         </w:rPr>
-        <w:t>13</w:t>
-      </w:r>
-      <w:r>
-        <w:rPr>
-          <w:noProof/>
-        </w:rPr>
-        <w:fldChar w:fldCharType="end"/>
-      </w:r>
-    </w:p>
-    <w:p>
-      <w:pPr>
-        <w:pStyle w:val="Verzeichnis2"/>
-        <w:tabs>
-          <w:tab w:val="right" w:leader="dot" w:pos="9056"/>
-        </w:tabs>
-        <w:rPr>
-          <w:noProof/>
-          <w:lang w:eastAsia="ja-JP"/>
-        </w:rPr>
-      </w:pPr>
-      <w:r>
-        <w:rPr>
-          <w:noProof/>
-        </w:rPr>
-        <w:t>Wertschöpfung</w:t>
-      </w:r>
-      <w:r>
-        <w:rPr>
-          <w:noProof/>
-        </w:rPr>
-        <w:tab/>
-      </w:r>
-      <w:r>
-        <w:rPr>
-          <w:noProof/>
-        </w:rPr>
-        <w:fldChar w:fldCharType="begin"/>
-      </w:r>
-      <w:r>
-        <w:rPr>
-          <w:noProof/>
-        </w:rPr>
-        <w:instrText xml:space="preserve"> </w:instrText>
-      </w:r>
-      <w:r>
-        <w:rPr>
-          <w:noProof/>
-        </w:rPr>
-        <w:instrText>PAGEREF</w:instrText>
-      </w:r>
-      <w:r>
-        <w:rPr>
-          <w:noProof/>
-        </w:rPr>
-        <w:instrText xml:space="preserve"> _Toc219167797 \h </w:instrText>
-      </w:r>
-      <w:r>
-        <w:rPr>
-          <w:noProof/>
-        </w:rPr>
-      </w:r>
-      <w:r>
-        <w:rPr>
-          <w:noProof/>
-        </w:rPr>
-        <w:fldChar w:fldCharType="separate"/>
-      </w:r>
-      <w:r>
-        <w:rPr>
-          <w:noProof/>
-        </w:rPr>
-        <w:t>13</w:t>
-      </w:r>
-      <w:r>
-        <w:rPr>
-          <w:noProof/>
-        </w:rPr>
-        <w:fldChar w:fldCharType="end"/>
-      </w:r>
-    </w:p>
-    <w:p>
-      <w:pPr>
-        <w:pStyle w:val="Verzeichnis2"/>
-        <w:tabs>
-          <w:tab w:val="right" w:leader="dot" w:pos="9056"/>
-        </w:tabs>
-        <w:rPr>
-          <w:noProof/>
-          <w:lang w:eastAsia="ja-JP"/>
-        </w:rPr>
-      </w:pPr>
-      <w:r>
-        <w:rPr>
-          <w:noProof/>
-        </w:rPr>
-        <w:t>Strategie in LBS</w:t>
-      </w:r>
-      <w:r>
-        <w:rPr>
-          <w:noProof/>
-        </w:rPr>
-        <w:tab/>
-      </w:r>
-      <w:r>
-        <w:rPr>
-          <w:noProof/>
-        </w:rPr>
-        <w:fldChar w:fldCharType="begin"/>
-      </w:r>
-      <w:r>
-        <w:rPr>
-          <w:noProof/>
-        </w:rPr>
-        <w:instrText xml:space="preserve"> </w:instrText>
-      </w:r>
-      <w:r>
-        <w:rPr>
-          <w:noProof/>
-        </w:rPr>
-        <w:instrText>PAGEREF</w:instrText>
-      </w:r>
-      <w:r>
-        <w:rPr>
-          <w:noProof/>
-        </w:rPr>
-        <w:instrText xml:space="preserve"> _Toc219167798 \h </w:instrText>
-      </w:r>
-      <w:r>
-        <w:rPr>
-          <w:noProof/>
-        </w:rPr>
-      </w:r>
-      <w:r>
-        <w:rPr>
-          <w:noProof/>
-        </w:rPr>
-        <w:fldChar w:fldCharType="separate"/>
-      </w:r>
-      <w:r>
-        <w:rPr>
-          <w:noProof/>
-        </w:rPr>
-        <w:t>13</w:t>
-      </w:r>
-      <w:r>
-        <w:rPr>
-          <w:noProof/>
-        </w:rPr>
-        <w:fldChar w:fldCharType="end"/>
-      </w:r>
-    </w:p>
-    <w:p>
-      <w:pPr>
-        <w:pStyle w:val="Verzeichnis3"/>
-        <w:tabs>
-          <w:tab w:val="right" w:leader="dot" w:pos="9056"/>
-        </w:tabs>
-        <w:rPr>
-          <w:noProof/>
-          <w:lang w:eastAsia="ja-JP"/>
-        </w:rPr>
-      </w:pPr>
-      <w:r>
-        <w:rPr>
-          <w:noProof/>
-        </w:rPr>
-        <w:t>Positionierung</w:t>
-      </w:r>
-      <w:r>
-        <w:rPr>
-          <w:noProof/>
-        </w:rPr>
-        <w:tab/>
-      </w:r>
-      <w:r>
-        <w:rPr>
-          <w:noProof/>
-        </w:rPr>
-        <w:fldChar w:fldCharType="begin"/>
-      </w:r>
-      <w:r>
-        <w:rPr>
-          <w:noProof/>
-        </w:rPr>
-        <w:instrText xml:space="preserve"> </w:instrText>
-      </w:r>
-      <w:r>
-        <w:rPr>
-          <w:noProof/>
-        </w:rPr>
-        <w:instrText>PAGEREF</w:instrText>
-      </w:r>
-      <w:r>
-        <w:rPr>
-          <w:noProof/>
-        </w:rPr>
-        <w:instrText xml:space="preserve"> _Toc219167799 \h </w:instrText>
-      </w:r>
-      <w:r>
-        <w:rPr>
-          <w:noProof/>
-        </w:rPr>
-      </w:r>
-      <w:r>
-        <w:rPr>
-          <w:noProof/>
-        </w:rPr>
-        <w:fldChar w:fldCharType="separate"/>
-      </w:r>
-      <w:r>
-        <w:rPr>
-          <w:noProof/>
-        </w:rPr>
-        <w:t>14</w:t>
-      </w:r>
-      <w:r>
-        <w:rPr>
-          <w:noProof/>
-        </w:rPr>
-        <w:fldChar w:fldCharType="end"/>
-      </w:r>
-    </w:p>
-    <w:p>
-      <w:pPr>
-        <w:pStyle w:val="Verzeichnis3"/>
-        <w:tabs>
-          <w:tab w:val="right" w:leader="dot" w:pos="9056"/>
-        </w:tabs>
-        <w:rPr>
-          <w:noProof/>
-          <w:lang w:eastAsia="ja-JP"/>
-        </w:rPr>
-      </w:pPr>
-      <w:r>
-        <w:rPr>
-          <w:noProof/>
-        </w:rPr>
-        <w:t>SWOT</w:t>
-      </w:r>
-      <w:r>
-        <w:rPr>
-          <w:noProof/>
-        </w:rPr>
-        <w:tab/>
-      </w:r>
-      <w:r>
-        <w:rPr>
-          <w:noProof/>
-        </w:rPr>
-        <w:fldChar w:fldCharType="begin"/>
-      </w:r>
-      <w:r>
-        <w:rPr>
-          <w:noProof/>
-        </w:rPr>
-        <w:instrText xml:space="preserve"> </w:instrText>
-      </w:r>
-      <w:r>
-        <w:rPr>
-          <w:noProof/>
-        </w:rPr>
-        <w:instrText>PAGEREF</w:instrText>
-      </w:r>
-      <w:r>
-        <w:rPr>
-          <w:noProof/>
-        </w:rPr>
-        <w:instrText xml:space="preserve"> _Toc219167800 \h </w:instrText>
-      </w:r>
-      <w:r>
-        <w:rPr>
-          <w:noProof/>
-        </w:rPr>
-      </w:r>
-      <w:r>
-        <w:rPr>
-          <w:noProof/>
-        </w:rPr>
-        <w:fldChar w:fldCharType="separate"/>
-      </w:r>
-      <w:r>
-        <w:rPr>
-          <w:noProof/>
-        </w:rPr>
-        <w:t>14</w:t>
-      </w:r>
-      <w:r>
-        <w:rPr>
-          <w:noProof/>
-        </w:rPr>
-        <w:fldChar w:fldCharType="end"/>
-      </w:r>
-    </w:p>
-    <w:p>
-      <w:pPr>
-        <w:pStyle w:val="Verzeichnis3"/>
-        <w:tabs>
-          <w:tab w:val="right" w:leader="dot" w:pos="9056"/>
-        </w:tabs>
-        <w:rPr>
-          <w:noProof/>
-          <w:lang w:eastAsia="ja-JP"/>
-        </w:rPr>
-      </w:pPr>
-      <w:r>
-        <w:rPr>
-          <w:noProof/>
-        </w:rPr>
-        <w:t>Marketingprogramm</w:t>
-      </w:r>
-      <w:r>
-        <w:rPr>
-          <w:noProof/>
-        </w:rPr>
-        <w:tab/>
-      </w:r>
-      <w:r>
-        <w:rPr>
-          <w:noProof/>
-        </w:rPr>
-        <w:fldChar w:fldCharType="begin"/>
-      </w:r>
-      <w:r>
-        <w:rPr>
-          <w:noProof/>
-        </w:rPr>
-        <w:instrText xml:space="preserve"> </w:instrText>
-      </w:r>
-      <w:r>
-        <w:rPr>
-          <w:noProof/>
-        </w:rPr>
-        <w:instrText>PAGEREF</w:instrText>
-      </w:r>
-      <w:r>
-        <w:rPr>
-          <w:noProof/>
-        </w:rPr>
-        <w:instrText xml:space="preserve"> _Toc219167801 \h </w:instrText>
-      </w:r>
-      <w:r>
-        <w:rPr>
-          <w:noProof/>
-        </w:rPr>
-      </w:r>
-      <w:r>
-        <w:rPr>
-          <w:noProof/>
-        </w:rPr>
-        <w:fldChar w:fldCharType="separate"/>
-      </w:r>
-      <w:r>
-        <w:rPr>
-          <w:noProof/>
-        </w:rPr>
-        <w:t>14</w:t>
-      </w:r>
-      <w:r>
-        <w:rPr>
-          <w:noProof/>
-        </w:rPr>
-        <w:fldChar w:fldCharType="end"/>
-      </w:r>
-    </w:p>
-    <w:p>
-      <w:pPr>
-        <w:pStyle w:val="Verzeichnis2"/>
-        <w:tabs>
-          <w:tab w:val="right" w:leader="dot" w:pos="9056"/>
-        </w:tabs>
-        <w:rPr>
-          <w:noProof/>
-          <w:lang w:eastAsia="ja-JP"/>
-        </w:rPr>
-      </w:pPr>
-      <w:r>
-        <w:rPr>
-          <w:noProof/>
-        </w:rPr>
-        <w:t>Markttransaktion</w:t>
-      </w:r>
-      <w:r>
-        <w:rPr>
-          <w:noProof/>
-        </w:rPr>
-        <w:tab/>
-      </w:r>
-      <w:r>
-        <w:rPr>
-          <w:noProof/>
-        </w:rPr>
-        <w:fldChar w:fldCharType="begin"/>
-      </w:r>
-      <w:r>
-        <w:rPr>
-          <w:noProof/>
-        </w:rPr>
-        <w:instrText xml:space="preserve"> </w:instrText>
-      </w:r>
-      <w:r>
-        <w:rPr>
-          <w:noProof/>
-        </w:rPr>
-        <w:instrText>PAGEREF</w:instrText>
-      </w:r>
-      <w:r>
-        <w:rPr>
-          <w:noProof/>
-        </w:rPr>
-        <w:instrText xml:space="preserve"> _Toc219167802 \h </w:instrText>
-      </w:r>
-      <w:r>
-        <w:rPr>
-          <w:noProof/>
-        </w:rPr>
-      </w:r>
-      <w:r>
-        <w:rPr>
-          <w:noProof/>
-        </w:rPr>
-        <w:fldChar w:fldCharType="separate"/>
-      </w:r>
-      <w:r>
-        <w:rPr>
-          <w:noProof/>
-        </w:rPr>
-        <w:t>14</w:t>
+        <w:t>11</w:t>
       </w:r>
       <w:r>
         <w:rPr>
@@ -2461,6 +2424,7 @@
         </w:tabs>
         <w:rPr>
           <w:noProof/>
+          <w:sz w:val="24"/>
           <w:lang w:eastAsia="ja-JP"/>
         </w:rPr>
       </w:pPr>
@@ -2468,7 +2432,7 @@
         <w:rPr>
           <w:noProof/>
         </w:rPr>
-        <w:t>Fallbeispiel MyTaxi App</w:t>
+        <w:t>Glossar</w:t>
       </w:r>
       <w:r>
         <w:rPr>
@@ -2486,19 +2450,7 @@
         <w:rPr>
           <w:noProof/>
         </w:rPr>
-        <w:instrText xml:space="preserve"> </w:instrText>
-      </w:r>
-      <w:r>
-        <w:rPr>
-          <w:noProof/>
-        </w:rPr>
-        <w:instrText>PAGEREF</w:instrText>
-      </w:r>
-      <w:r>
-        <w:rPr>
-          <w:noProof/>
-        </w:rPr>
-        <w:instrText xml:space="preserve"> _Toc219167803 \h </w:instrText>
+        <w:instrText xml:space="preserve"> PAGEREF _Toc219403900 \h </w:instrText>
       </w:r>
       <w:r>
         <w:rPr>
@@ -2515,433 +2467,7 @@
         <w:rPr>
           <w:noProof/>
         </w:rPr>
-        <w:t>14</w:t>
-      </w:r>
-      <w:r>
-        <w:rPr>
-          <w:noProof/>
-        </w:rPr>
-        <w:fldChar w:fldCharType="end"/>
-      </w:r>
-    </w:p>
-    <w:p>
-      <w:pPr>
-        <w:pStyle w:val="Verzeichnis2"/>
-        <w:tabs>
-          <w:tab w:val="right" w:leader="dot" w:pos="9056"/>
-        </w:tabs>
-        <w:rPr>
-          <w:noProof/>
-          <w:lang w:eastAsia="ja-JP"/>
-        </w:rPr>
-      </w:pPr>
-      <w:r>
-        <w:rPr>
-          <w:noProof/>
-        </w:rPr>
-        <w:t>MyTaxi-App</w:t>
-      </w:r>
-      <w:r>
-        <w:rPr>
-          <w:noProof/>
-        </w:rPr>
-        <w:tab/>
-      </w:r>
-      <w:r>
-        <w:rPr>
-          <w:noProof/>
-        </w:rPr>
-        <w:fldChar w:fldCharType="begin"/>
-      </w:r>
-      <w:r>
-        <w:rPr>
-          <w:noProof/>
-        </w:rPr>
-        <w:instrText xml:space="preserve"> </w:instrText>
-      </w:r>
-      <w:r>
-        <w:rPr>
-          <w:noProof/>
-        </w:rPr>
-        <w:instrText>PAGEREF</w:instrText>
-      </w:r>
-      <w:r>
-        <w:rPr>
-          <w:noProof/>
-        </w:rPr>
-        <w:instrText xml:space="preserve"> _Toc219167804 \h </w:instrText>
-      </w:r>
-      <w:r>
-        <w:rPr>
-          <w:noProof/>
-        </w:rPr>
-      </w:r>
-      <w:r>
-        <w:rPr>
-          <w:noProof/>
-        </w:rPr>
-        <w:fldChar w:fldCharType="separate"/>
-      </w:r>
-      <w:r>
-        <w:rPr>
-          <w:noProof/>
-        </w:rPr>
-        <w:t>14</w:t>
-      </w:r>
-      <w:r>
-        <w:rPr>
-          <w:noProof/>
-        </w:rPr>
-        <w:fldChar w:fldCharType="end"/>
-      </w:r>
-    </w:p>
-    <w:p>
-      <w:pPr>
-        <w:pStyle w:val="Verzeichnis2"/>
-        <w:tabs>
-          <w:tab w:val="right" w:leader="dot" w:pos="9056"/>
-        </w:tabs>
-        <w:rPr>
-          <w:noProof/>
-          <w:lang w:eastAsia="ja-JP"/>
-        </w:rPr>
-      </w:pPr>
-      <w:r>
-        <w:rPr>
-          <w:noProof/>
-        </w:rPr>
-        <w:t>Einsatzmöglichkeit</w:t>
-      </w:r>
-      <w:r>
-        <w:rPr>
-          <w:noProof/>
-        </w:rPr>
-        <w:tab/>
-      </w:r>
-      <w:r>
-        <w:rPr>
-          <w:noProof/>
-        </w:rPr>
-        <w:fldChar w:fldCharType="begin"/>
-      </w:r>
-      <w:r>
-        <w:rPr>
-          <w:noProof/>
-        </w:rPr>
-        <w:instrText xml:space="preserve"> </w:instrText>
-      </w:r>
-      <w:r>
-        <w:rPr>
-          <w:noProof/>
-        </w:rPr>
-        <w:instrText>PAGEREF</w:instrText>
-      </w:r>
-      <w:r>
-        <w:rPr>
-          <w:noProof/>
-        </w:rPr>
-        <w:instrText xml:space="preserve"> _Toc219167805 \h </w:instrText>
-      </w:r>
-      <w:r>
-        <w:rPr>
-          <w:noProof/>
-        </w:rPr>
-      </w:r>
-      <w:r>
-        <w:rPr>
-          <w:noProof/>
-        </w:rPr>
-        <w:fldChar w:fldCharType="separate"/>
-      </w:r>
-      <w:r>
-        <w:rPr>
-          <w:noProof/>
-        </w:rPr>
-        <w:t>15</w:t>
-      </w:r>
-      <w:r>
-        <w:rPr>
-          <w:noProof/>
-        </w:rPr>
-        <w:fldChar w:fldCharType="end"/>
-      </w:r>
-    </w:p>
-    <w:p>
-      <w:pPr>
-        <w:pStyle w:val="Verzeichnis2"/>
-        <w:tabs>
-          <w:tab w:val="right" w:leader="dot" w:pos="9056"/>
-        </w:tabs>
-        <w:rPr>
-          <w:noProof/>
-          <w:lang w:eastAsia="ja-JP"/>
-        </w:rPr>
-      </w:pPr>
-      <w:r>
-        <w:rPr>
-          <w:noProof/>
-        </w:rPr>
-        <w:t>User Interface</w:t>
-      </w:r>
-      <w:r>
-        <w:rPr>
-          <w:noProof/>
-        </w:rPr>
-        <w:tab/>
-      </w:r>
-      <w:r>
-        <w:rPr>
-          <w:noProof/>
-        </w:rPr>
-        <w:fldChar w:fldCharType="begin"/>
-      </w:r>
-      <w:r>
-        <w:rPr>
-          <w:noProof/>
-        </w:rPr>
-        <w:instrText xml:space="preserve"> </w:instrText>
-      </w:r>
-      <w:r>
-        <w:rPr>
-          <w:noProof/>
-        </w:rPr>
-        <w:instrText>PAGEREF</w:instrText>
-      </w:r>
-      <w:r>
-        <w:rPr>
-          <w:noProof/>
-        </w:rPr>
-        <w:instrText xml:space="preserve"> _Toc219167806 \h </w:instrText>
-      </w:r>
-      <w:r>
-        <w:rPr>
-          <w:noProof/>
-        </w:rPr>
-      </w:r>
-      <w:r>
-        <w:rPr>
-          <w:noProof/>
-        </w:rPr>
-        <w:fldChar w:fldCharType="separate"/>
-      </w:r>
-      <w:r>
-        <w:rPr>
-          <w:noProof/>
-        </w:rPr>
-        <w:t>15</w:t>
-      </w:r>
-      <w:r>
-        <w:rPr>
-          <w:noProof/>
-        </w:rPr>
-        <w:fldChar w:fldCharType="end"/>
-      </w:r>
-    </w:p>
-    <w:p>
-      <w:pPr>
-        <w:pStyle w:val="Verzeichnis2"/>
-        <w:tabs>
-          <w:tab w:val="right" w:leader="dot" w:pos="9056"/>
-        </w:tabs>
-        <w:rPr>
-          <w:noProof/>
-          <w:lang w:eastAsia="ja-JP"/>
-        </w:rPr>
-      </w:pPr>
-      <w:r>
-        <w:rPr>
-          <w:noProof/>
-        </w:rPr>
-        <w:t>Funktionalitäten</w:t>
-      </w:r>
-      <w:r>
-        <w:rPr>
-          <w:noProof/>
-        </w:rPr>
-        <w:tab/>
-      </w:r>
-      <w:r>
-        <w:rPr>
-          <w:noProof/>
-        </w:rPr>
-        <w:fldChar w:fldCharType="begin"/>
-      </w:r>
-      <w:r>
-        <w:rPr>
-          <w:noProof/>
-        </w:rPr>
-        <w:instrText xml:space="preserve"> </w:instrText>
-      </w:r>
-      <w:r>
-        <w:rPr>
-          <w:noProof/>
-        </w:rPr>
-        <w:instrText>PAGEREF</w:instrText>
-      </w:r>
-      <w:r>
-        <w:rPr>
-          <w:noProof/>
-        </w:rPr>
-        <w:instrText xml:space="preserve"> _Toc219167807 \h </w:instrText>
-      </w:r>
-      <w:r>
-        <w:rPr>
-          <w:noProof/>
-        </w:rPr>
-      </w:r>
-      <w:r>
-        <w:rPr>
-          <w:noProof/>
-        </w:rPr>
-        <w:fldChar w:fldCharType="separate"/>
-      </w:r>
-      <w:r>
-        <w:rPr>
-          <w:noProof/>
-        </w:rPr>
-        <w:t>15</w:t>
-      </w:r>
-      <w:r>
-        <w:rPr>
-          <w:noProof/>
-        </w:rPr>
-        <w:fldChar w:fldCharType="end"/>
-      </w:r>
-    </w:p>
-    <w:p>
-      <w:pPr>
-        <w:pStyle w:val="Verzeichnis2"/>
-        <w:tabs>
-          <w:tab w:val="right" w:leader="dot" w:pos="9056"/>
-        </w:tabs>
-        <w:rPr>
-          <w:noProof/>
-          <w:lang w:eastAsia="ja-JP"/>
-        </w:rPr>
-      </w:pPr>
-      <w:r>
-        <w:rPr>
-          <w:noProof/>
-        </w:rPr>
-        <w:t>Technologie</w:t>
-      </w:r>
-      <w:r>
-        <w:rPr>
-          <w:noProof/>
-        </w:rPr>
-        <w:tab/>
-      </w:r>
-      <w:r>
-        <w:rPr>
-          <w:noProof/>
-        </w:rPr>
-        <w:fldChar w:fldCharType="begin"/>
-      </w:r>
-      <w:r>
-        <w:rPr>
-          <w:noProof/>
-        </w:rPr>
-        <w:instrText xml:space="preserve"> </w:instrText>
-      </w:r>
-      <w:r>
-        <w:rPr>
-          <w:noProof/>
-        </w:rPr>
-        <w:instrText>PAGEREF</w:instrText>
-      </w:r>
-      <w:r>
-        <w:rPr>
-          <w:noProof/>
-        </w:rPr>
-        <w:instrText xml:space="preserve"> _Toc219167808 \h </w:instrText>
-      </w:r>
-      <w:r>
-        <w:rPr>
-          <w:noProof/>
-        </w:rPr>
-      </w:r>
-      <w:r>
-        <w:rPr>
-          <w:noProof/>
-        </w:rPr>
-        <w:fldChar w:fldCharType="separate"/>
-      </w:r>
-      <w:r>
-        <w:rPr>
-          <w:noProof/>
-        </w:rPr>
-        <w:t>15</w:t>
-      </w:r>
-      <w:r>
-        <w:rPr>
-          <w:noProof/>
-        </w:rPr>
-        <w:fldChar w:fldCharType="end"/>
-      </w:r>
-    </w:p>
-    <w:p>
-      <w:pPr>
-        <w:pStyle w:val="Verzeichnis2"/>
-        <w:tabs>
-          <w:tab w:val="right" w:leader="dot" w:pos="9056"/>
-        </w:tabs>
-        <w:rPr>
-          <w:noProof/>
-          <w:lang w:eastAsia="ja-JP"/>
-        </w:rPr>
-      </w:pPr>
-      <w:r>
-        <w:rPr>
-          <w:noProof/>
-        </w:rPr>
-        <w:t>Geschäftsmodell</w:t>
-      </w:r>
-      <w:r>
-        <w:rPr>
-          <w:noProof/>
-        </w:rPr>
-        <w:tab/>
-      </w:r>
-      <w:r>
-        <w:rPr>
-          <w:noProof/>
-        </w:rPr>
-        <w:fldChar w:fldCharType="begin"/>
-      </w:r>
-      <w:r>
-        <w:rPr>
-          <w:noProof/>
-        </w:rPr>
-        <w:instrText xml:space="preserve"> </w:instrText>
-      </w:r>
-      <w:r>
-        <w:rPr>
-          <w:noProof/>
-        </w:rPr>
-        <w:instrText>PAGEREF</w:instrText>
-      </w:r>
-      <w:r>
-        <w:rPr>
-          <w:noProof/>
-        </w:rPr>
-        <w:instrText xml:space="preserve"> _Toc219167809 \h </w:instrText>
-      </w:r>
-      <w:r>
-        <w:rPr>
-          <w:noProof/>
-        </w:rPr>
-      </w:r>
-      <w:r>
-        <w:rPr>
-          <w:noProof/>
-        </w:rPr>
-        <w:fldChar w:fldCharType="separate"/>
-      </w:r>
-      <w:r>
-        <w:rPr>
-          <w:noProof/>
-        </w:rPr>
-        <w:t>15</w:t>
+        <w:t>12</w:t>
       </w:r>
       <w:r>
         <w:rPr>
@@ -2958,6 +2484,7 @@
         </w:tabs>
         <w:rPr>
           <w:noProof/>
+          <w:sz w:val="24"/>
           <w:lang w:eastAsia="ja-JP"/>
         </w:rPr>
       </w:pPr>
@@ -2965,7 +2492,7 @@
         <w:rPr>
           <w:noProof/>
         </w:rPr>
-        <w:t>Fazit</w:t>
+        <w:t>Literatur</w:t>
       </w:r>
       <w:r>
         <w:rPr>
@@ -2983,19 +2510,7 @@
         <w:rPr>
           <w:noProof/>
         </w:rPr>
-        <w:instrText xml:space="preserve"> </w:instrText>
-      </w:r>
-      <w:r>
-        <w:rPr>
-          <w:noProof/>
-        </w:rPr>
-        <w:instrText>PAGEREF</w:instrText>
-      </w:r>
-      <w:r>
-        <w:rPr>
-          <w:noProof/>
-        </w:rPr>
-        <w:instrText xml:space="preserve"> _Toc219167810 \h </w:instrText>
+        <w:instrText xml:space="preserve"> PAGEREF _Toc219403901 \h </w:instrText>
       </w:r>
       <w:r>
         <w:rPr>
@@ -3012,7 +2527,7 @@
         <w:rPr>
           <w:noProof/>
         </w:rPr>
-        <w:t>15</w:t>
+        <w:t>13</w:t>
       </w:r>
       <w:r>
         <w:rPr>
@@ -3022,151 +2537,9 @@
       </w:r>
     </w:p>
     <w:p>
-      <w:pPr>
-        <w:pStyle w:val="Verzeichnis1"/>
-        <w:tabs>
-          <w:tab w:val="right" w:leader="dot" w:pos="9056"/>
-        </w:tabs>
-        <w:rPr>
-          <w:noProof/>
-          <w:lang w:eastAsia="ja-JP"/>
-        </w:rPr>
-      </w:pPr>
-      <w:r>
-        <w:rPr>
-          <w:noProof/>
-        </w:rPr>
-        <w:t>Glossar</w:t>
-      </w:r>
-      <w:r>
-        <w:rPr>
-          <w:noProof/>
-        </w:rPr>
-        <w:tab/>
-      </w:r>
-      <w:r>
-        <w:rPr>
-          <w:noProof/>
-        </w:rPr>
-        <w:fldChar w:fldCharType="begin"/>
-      </w:r>
-      <w:r>
-        <w:rPr>
-          <w:noProof/>
-        </w:rPr>
-        <w:instrText xml:space="preserve"> </w:instrText>
-      </w:r>
-      <w:r>
-        <w:rPr>
-          <w:noProof/>
-        </w:rPr>
-        <w:instrText>PAGEREF</w:instrText>
-      </w:r>
-      <w:r>
-        <w:rPr>
-          <w:noProof/>
-        </w:rPr>
-        <w:instrText xml:space="preserve"> _Toc219167811 \h </w:instrText>
-      </w:r>
-      <w:r>
-        <w:rPr>
-          <w:noProof/>
-        </w:rPr>
-      </w:r>
-      <w:r>
-        <w:rPr>
-          <w:noProof/>
-        </w:rPr>
-        <w:fldChar w:fldCharType="separate"/>
-      </w:r>
-      <w:r>
-        <w:rPr>
-          <w:noProof/>
-        </w:rPr>
-        <w:t>15</w:t>
-      </w:r>
-      <w:r>
-        <w:rPr>
-          <w:noProof/>
-        </w:rPr>
+      <w:r>
         <w:fldChar w:fldCharType="end"/>
       </w:r>
-    </w:p>
-    <w:p>
-      <w:pPr>
-        <w:pStyle w:val="Verzeichnis1"/>
-        <w:tabs>
-          <w:tab w:val="right" w:leader="dot" w:pos="9056"/>
-        </w:tabs>
-        <w:rPr>
-          <w:noProof/>
-          <w:lang w:eastAsia="ja-JP"/>
-        </w:rPr>
-      </w:pPr>
-      <w:r>
-        <w:rPr>
-          <w:noProof/>
-        </w:rPr>
-        <w:t>Literatur</w:t>
-      </w:r>
-      <w:r>
-        <w:rPr>
-          <w:noProof/>
-        </w:rPr>
-        <w:tab/>
-      </w:r>
-      <w:r>
-        <w:rPr>
-          <w:noProof/>
-        </w:rPr>
-        <w:fldChar w:fldCharType="begin"/>
-      </w:r>
-      <w:r>
-        <w:rPr>
-          <w:noProof/>
-        </w:rPr>
-        <w:instrText xml:space="preserve"> </w:instrText>
-      </w:r>
-      <w:r>
-        <w:rPr>
-          <w:noProof/>
-        </w:rPr>
-        <w:instrText>PAGEREF</w:instrText>
-      </w:r>
-      <w:r>
-        <w:rPr>
-          <w:noProof/>
-        </w:rPr>
-        <w:instrText xml:space="preserve"> _Toc219167812 \h </w:instrText>
-      </w:r>
-      <w:r>
-        <w:rPr>
-          <w:noProof/>
-        </w:rPr>
-      </w:r>
-      <w:r>
-        <w:rPr>
-          <w:noProof/>
-        </w:rPr>
-        <w:fldChar w:fldCharType="separate"/>
-      </w:r>
-      <w:r>
-        <w:rPr>
-          <w:noProof/>
-        </w:rPr>
-        <w:t>15</w:t>
-      </w:r>
-      <w:r>
-        <w:rPr>
-          <w:noProof/>
-        </w:rPr>
-        <w:fldChar w:fldCharType="end"/>
-      </w:r>
-    </w:p>
-    <w:p>
-      <w:r>
-        <w:fldChar w:fldCharType="end"/>
-      </w:r>
       <w:bookmarkStart w:id="4" w:name="_Toc213923893"/>
     </w:p>
     <w:p>
@@ -3178,9 +2551,8 @@
       <w:pPr>
         <w:pStyle w:val="berschrift1"/>
       </w:pPr>
-      <w:bookmarkStart w:id="5" w:name="_Toc219167776"/>
-      <w:r>
-        <w:lastRenderedPageBreak/>
+      <w:bookmarkStart w:id="5" w:name="_Toc219403869"/>
+      <w:r>
         <w:t>Einleitung</w:t>
       </w:r>
       <w:bookmarkEnd w:id="4"/>
@@ -3309,7 +2681,7 @@
       <w:pPr>
         <w:pStyle w:val="berschrift1"/>
       </w:pPr>
-      <w:bookmarkStart w:id="7" w:name="_Toc219167777"/>
+      <w:bookmarkStart w:id="7" w:name="_Toc219403870"/>
       <w:r>
         <w:t xml:space="preserve">Location </w:t>
       </w:r>
@@ -3326,104 +2698,181 @@
       </w:r>
       <w:bookmarkEnd w:id="7"/>
     </w:p>
+    <w:p>
+      <w:r>
+        <w:t xml:space="preserve">LBS sind </w:t>
+      </w:r>
+      <w:r>
+        <w:t>Dienste welche dem</w:t>
+      </w:r>
+      <w:r>
+        <w:t xml:space="preserve"> Nutzer mit </w:t>
+      </w:r>
+      <w:r>
+        <w:t xml:space="preserve">standortbezogenen </w:t>
+      </w:r>
+      <w:r>
+        <w:t>Informationen</w:t>
+      </w:r>
+      <w:r>
+        <w:t xml:space="preserve"> einen Mehrwert bringen können. Komfortable LBS machen sich die Tatsache zu nutze, dass viele Menschen ihr mobiles Gerät fast jeder Zeit bei sich haben. LBS fähige Geräte sind in den meisten Fällen dazu in der Lage einem Benutzer der aktuelle grobe oder sogar genaue Standort anzubieten.</w:t>
+      </w:r>
+      <w:r>
+        <w:t xml:space="preserve"> </w:t>
+      </w:r>
+      <w:r>
+        <w:t xml:space="preserve">[Elektronik Kompendium, 2013, </w:t>
+      </w:r>
+      <w:r>
+        <w:t>http://www.elektronik-kompendium.de/sites/kom/0905061.htm</w:t>
+      </w:r>
+      <w:r>
+        <w:t>]</w:t>
+      </w:r>
+    </w:p>
+    <w:p>
+      <w:pPr>
+        <w:pStyle w:val="berschrift2"/>
+      </w:pPr>
+      <w:bookmarkStart w:id="8" w:name="_Toc219403871"/>
+      <w:r>
+        <w:t>Definition</w:t>
+      </w:r>
+      <w:bookmarkEnd w:id="8"/>
+    </w:p>
+    <w:p>
+      <w:r>
+        <w:t xml:space="preserve">Nach Sarah </w:t>
+      </w:r>
+      <w:proofErr w:type="spellStart"/>
+      <w:r>
+        <w:t>Spiekermann</w:t>
+      </w:r>
+      <w:proofErr w:type="spellEnd"/>
+      <w:r>
+        <w:t>, verknüpfen LBS den Standort eines mobilen Gerätes mit anderen Informationen und bringen dem Nutzer damit einen Mehrwert.</w:t>
+      </w:r>
+      <w:r>
+        <w:rPr>
+          <w:rStyle w:val="Funotenzeichen"/>
+        </w:rPr>
+        <w:footnoteReference w:id="1"/>
+      </w:r>
+    </w:p>
+    <w:p>
+      <w:r>
+        <w:t xml:space="preserve">Martin </w:t>
+      </w:r>
+      <w:proofErr w:type="spellStart"/>
+      <w:r>
+        <w:t>Bodenstorfer</w:t>
+      </w:r>
+      <w:proofErr w:type="spellEnd"/>
+      <w:r>
+        <w:t xml:space="preserve"> und Rainer </w:t>
+      </w:r>
+      <w:proofErr w:type="spellStart"/>
+      <w:r>
+        <w:t>Hasenauer</w:t>
+      </w:r>
+      <w:proofErr w:type="spellEnd"/>
+      <w:r>
+        <w:t xml:space="preserve"> beschreiben LBS im allgemeinen so, dass die Position in den Datenverarbeitungsprozess integriert wird und es sich bei LBS um informationsbasierte Dienste handelt die in 7 verschiedene Kategorien eingeordnet werden können.</w:t>
+      </w:r>
+      <w:r>
+        <w:rPr>
+          <w:rStyle w:val="Funotenzeichen"/>
+        </w:rPr>
+        <w:footnoteReference w:id="2"/>
+      </w:r>
+    </w:p>
     <w:p/>
     <w:p>
       <w:r>
-        <w:t xml:space="preserve">LBS sind </w:t>
-      </w:r>
-      <w:r>
-        <w:t>Dienste welche dem</w:t>
-      </w:r>
-      <w:r>
-        <w:t xml:space="preserve"> Nutzer mit </w:t>
-      </w:r>
-      <w:r>
-        <w:t xml:space="preserve">standortbezogenen </w:t>
-      </w:r>
-      <w:r>
-        <w:t>Informationen</w:t>
-      </w:r>
-      <w:r>
-        <w:t xml:space="preserve"> einen Mehrwert bringen können. Komfortable LBS machen sich die Tatsache zu nutze, dass viele Menschen ihr mobiles Gerät fast jeder Zeit bei sich haben. LBS fähige Geräte sind in den meisten Fällen dazu in der Lage einem Benutzer der aktuelle grobe oder sogar genaue Standort anzubieten.</w:t>
-      </w:r>
-      <w:r>
-        <w:t xml:space="preserve"> </w:t>
-      </w:r>
-      <w:r>
-        <w:t xml:space="preserve">[Elektronik Kompendium, 2013, </w:t>
-      </w:r>
-      <w:r>
-        <w:t>http://www.elektronik-kompendium.de/sites/kom/0905061.htm</w:t>
-      </w:r>
-      <w:r>
-        <w:t>]</w:t>
-      </w:r>
-    </w:p>
+        <w:rPr>
+          <w:noProof/>
+        </w:rPr>
+        <w:drawing>
+          <wp:inline distT="0" distB="0" distL="0" distR="0" wp14:anchorId="188853D5" wp14:editId="09A8E0A5">
+            <wp:extent cx="1945428" cy="1803855"/>
+            <wp:effectExtent l="0" t="0" r="10795" b="0"/>
+            <wp:docPr id="1" name="Bild 1"/>
+            <wp:cNvGraphicFramePr>
+              <a:graphicFrameLocks xmlns:a="http://schemas.openxmlformats.org/drawingml/2006/main" noChangeAspect="1"/>
+            </wp:cNvGraphicFramePr>
+            <a:graphic xmlns:a="http://schemas.openxmlformats.org/drawingml/2006/main">
+              <a:graphicData uri="http://schemas.openxmlformats.org/drawingml/2006/picture">
+                <pic:pic xmlns:pic="http://schemas.openxmlformats.org/drawingml/2006/picture">
+                  <pic:nvPicPr>
+                    <pic:cNvPr id="0" name="Picture 1"/>
+                    <pic:cNvPicPr>
+                      <a:picLocks noChangeAspect="1" noChangeArrowheads="1"/>
+                    </pic:cNvPicPr>
+                  </pic:nvPicPr>
+                  <pic:blipFill>
+                    <a:blip r:embed="rId10">
+                      <a:extLst>
+                        <a:ext uri="{28A0092B-C50C-407E-A947-70E740481C1C}">
+                          <a14:useLocalDpi xmlns:a14="http://schemas.microsoft.com/office/drawing/2010/main" val="0"/>
+                        </a:ext>
+                      </a:extLst>
+                    </a:blip>
+                    <a:srcRect/>
+                    <a:stretch>
+                      <a:fillRect/>
+                    </a:stretch>
+                  </pic:blipFill>
+                  <pic:spPr bwMode="auto">
+                    <a:xfrm>
+                      <a:off x="0" y="0"/>
+                      <a:ext cx="1946052" cy="1804434"/>
+                    </a:xfrm>
+                    <a:prstGeom prst="rect">
+                      <a:avLst/>
+                    </a:prstGeom>
+                    <a:noFill/>
+                    <a:ln>
+                      <a:noFill/>
+                    </a:ln>
+                  </pic:spPr>
+                </pic:pic>
+              </a:graphicData>
+            </a:graphic>
+          </wp:inline>
+        </w:drawing>
+      </w:r>
+      <w:r>
+        <w:br/>
+      </w:r>
+    </w:p>
+    <w:p>
+      <w:r>
+        <w:t xml:space="preserve">Abbildung </w:t>
+      </w:r>
+      <w:fldSimple w:instr=" SEQ Abbildung \* ARABIC ">
+        <w:r>
+          <w:t>1</w:t>
+        </w:r>
+      </w:fldSimple>
+      <w:r>
+        <w:t xml:space="preserve">: </w:t>
+      </w:r>
+      <w:r>
+        <w:t>LBS reflektiert eine Konvergenz mehrerer Technologien.</w:t>
+      </w:r>
+      <w:r>
+        <w:rPr>
+          <w:rStyle w:val="Funotenzeichen"/>
+        </w:rPr>
+        <w:footnoteReference w:id="3"/>
+      </w:r>
+    </w:p>
+    <w:p/>
     <w:p>
       <w:pPr>
         <w:pStyle w:val="berschrift2"/>
       </w:pPr>
-      <w:bookmarkStart w:id="8" w:name="_Toc219167778"/>
-      <w:r>
-        <w:t>Definition</w:t>
-      </w:r>
-      <w:bookmarkEnd w:id="8"/>
-    </w:p>
-    <w:p>
-      <w:r>
-        <w:t xml:space="preserve">Nach Sarah </w:t>
-      </w:r>
-      <w:proofErr w:type="spellStart"/>
-      <w:r>
-        <w:t>Spiekermann</w:t>
-      </w:r>
-      <w:proofErr w:type="spellEnd"/>
-      <w:r>
-        <w:t>, verknüpfen LBS den Standort eines mobilen Gerätes mit anderen Informationen und bringen dem Nutzer damit einen Mehrwert.</w:t>
-      </w:r>
-    </w:p>
-    <w:p>
-      <w:r>
-        <w:t xml:space="preserve">[Location </w:t>
-      </w:r>
-      <w:proofErr w:type="spellStart"/>
-      <w:r>
-        <w:t>Based</w:t>
-      </w:r>
-      <w:proofErr w:type="spellEnd"/>
-      <w:r>
-        <w:t xml:space="preserve"> Services, S.10]</w:t>
-      </w:r>
-    </w:p>
-    <w:p>
-      <w:r>
-        <w:t xml:space="preserve">Martin </w:t>
-      </w:r>
-      <w:proofErr w:type="spellStart"/>
-      <w:r>
-        <w:t>Bodenstorfer</w:t>
-      </w:r>
-      <w:proofErr w:type="spellEnd"/>
-      <w:r>
-        <w:t xml:space="preserve"> und Rainer </w:t>
-      </w:r>
-      <w:proofErr w:type="spellStart"/>
-      <w:r>
-        <w:t>Hasenauer</w:t>
-      </w:r>
-      <w:proofErr w:type="spellEnd"/>
-      <w:r>
-        <w:t xml:space="preserve"> beschreiben LBS im allgemeinen so, dass die Position in den Datenverarbeitungsprozess integriert wird und es sich bei LBS um informationsbasierte Dienste handelt die in 7 verschiedene Kategorien eingeordnet werden können.</w:t>
-      </w:r>
-      <w:r>
-        <w:t xml:space="preserve"> [Innovationen im sektoralen Marketing, S.339]</w:t>
-      </w:r>
-    </w:p>
-    <w:p>
-      <w:pPr>
-        <w:pStyle w:val="berschrift2"/>
-      </w:pPr>
-      <w:bookmarkStart w:id="9" w:name="_Toc219167779"/>
+      <w:bookmarkStart w:id="9" w:name="_Toc219403872"/>
       <w:r>
         <w:t>Kategorien, Anwendungen, Merkmale und Genauigkeit</w:t>
       </w:r>
@@ -4077,9 +3526,8 @@
       <w:pPr>
         <w:pStyle w:val="berschrift2"/>
       </w:pPr>
-      <w:bookmarkStart w:id="10" w:name="_Toc219167784"/>
-      <w:r>
-        <w:lastRenderedPageBreak/>
+      <w:bookmarkStart w:id="10" w:name="_Toc219403873"/>
+      <w:r>
         <w:t>Ortung</w:t>
       </w:r>
       <w:bookmarkEnd w:id="10"/>
@@ -4166,7 +3614,7 @@
                     </pic:cNvPicPr>
                   </pic:nvPicPr>
                   <pic:blipFill>
-                    <a:blip r:embed="rId10">
+                    <a:blip r:embed="rId11">
                       <a:extLst>
                         <a:ext uri="{28A0092B-C50C-407E-A947-70E740481C1C}">
                           <a14:useLocalDpi xmlns:a14="http://schemas.microsoft.com/office/drawing/2010/main" val="0"/>
@@ -4199,19 +3647,24 @@
       </w:r>
     </w:p>
     <w:p>
+      <w:r>
+        <w:br w:type="page"/>
+      </w:r>
+    </w:p>
+    <w:p>
       <w:pPr>
         <w:pStyle w:val="berschrift1"/>
       </w:pPr>
       <w:bookmarkStart w:id="11" w:name="_Toc213923895"/>
-      <w:bookmarkStart w:id="12" w:name="_Toc219167783"/>
+      <w:bookmarkStart w:id="12" w:name="_Toc219403874"/>
       <w:r>
         <w:t>Technologie</w:t>
       </w:r>
       <w:bookmarkEnd w:id="11"/>
+      <w:r>
+        <w:t>n</w:t>
+      </w:r>
       <w:bookmarkEnd w:id="12"/>
-      <w:r>
-        <w:t>n</w:t>
-      </w:r>
     </w:p>
     <w:p>
       <w:bookmarkStart w:id="13" w:name="_Toc213923896"/>
@@ -4318,6 +3771,17 @@
       <w:r>
         <w:t xml:space="preserve"> </w:t>
       </w:r>
+      <w:r>
+        <w:t xml:space="preserve">Es bestehen weitere </w:t>
+      </w:r>
+      <w:proofErr w:type="spellStart"/>
+      <w:r>
+        <w:t>optimiertere</w:t>
+      </w:r>
+      <w:proofErr w:type="spellEnd"/>
+      <w:r>
+        <w:t xml:space="preserve"> Technologien, vor allem gerade innerhalb von Gebäuden wie zum Beispiel Visual Tags oder RFID.</w:t>
+      </w:r>
     </w:p>
     <w:p>
       <w:r>
@@ -4339,252 +3803,116 @@
       <w:r>
         <w:t>, S.176]</w:t>
       </w:r>
-    </w:p>
-    <w:bookmarkEnd w:id="13"/>
+      <w:bookmarkEnd w:id="13"/>
+    </w:p>
+    <w:p>
+      <w:pPr>
+        <w:pStyle w:val="berschrift2"/>
+      </w:pPr>
+      <w:bookmarkStart w:id="14" w:name="_Toc219403875"/>
+      <w:r>
+        <w:t>GSM</w:t>
+      </w:r>
+      <w:r>
+        <w:t xml:space="preserve"> Ortung</w:t>
+      </w:r>
+      <w:bookmarkEnd w:id="14"/>
+    </w:p>
+    <w:p>
+      <w:r>
+        <w:t>Mobilnetz-Triangulation findet die Position des Endgerätes anhand der Distanz von einer oder mehreren Funkantennen. Je mehr Funkantennen zur Verfügung stehen desto besser wird die Lage geortet. Diese Methode kann genau und schnell sein</w:t>
+      </w:r>
+      <w:r>
+        <w:t xml:space="preserve">  und gegenüber GPS auch innerhalb von Gebäuden genutzt werden</w:t>
+      </w:r>
+      <w:r>
+        <w:t>. Aber aufgrund von den zur Verfügung stehenden Antennen und deren Distanz kann es handkehrum auch genau das Gegenteil sein.</w:t>
+      </w:r>
+      <w:r>
+        <w:t xml:space="preserve"> </w:t>
+      </w:r>
+    </w:p>
     <w:p/>
     <w:p>
+      <w:r>
+        <w:t>Vorteile:</w:t>
+      </w:r>
+    </w:p>
+    <w:p>
+      <w:pPr>
+        <w:pStyle w:val="Listenabsatz"/>
+        <w:numPr>
+          <w:ilvl w:val="0"/>
+          <w:numId w:val="6"/>
+        </w:numPr>
+      </w:pPr>
+      <w:r>
+        <w:t>Kann im Prinzip überall auf der Welt genutzt werden.</w:t>
+      </w:r>
+    </w:p>
+    <w:p>
+      <w:pPr>
+        <w:pStyle w:val="Listenabsatz"/>
+        <w:numPr>
+          <w:ilvl w:val="0"/>
+          <w:numId w:val="6"/>
+        </w:numPr>
+      </w:pPr>
+      <w:r>
+        <w:t>Umweltverhältnisse wie z.B. Wetter haben nur geringe Einflüsse auf den Positionierungs-Prozess.</w:t>
+      </w:r>
+    </w:p>
+    <w:p>
+      <w:pPr>
+        <w:pStyle w:val="Listenabsatz"/>
+        <w:numPr>
+          <w:ilvl w:val="0"/>
+          <w:numId w:val="6"/>
+        </w:numPr>
+      </w:pPr>
+      <w:r>
+        <w:t>Man kann eine hohe Präzision erreichen.</w:t>
+      </w:r>
+    </w:p>
+    <w:p>
+      <w:r>
+        <w:t>Nachteile:</w:t>
+      </w:r>
+    </w:p>
+    <w:p>
+      <w:pPr>
+        <w:pStyle w:val="Listenabsatz"/>
+        <w:numPr>
+          <w:ilvl w:val="0"/>
+          <w:numId w:val="7"/>
+        </w:numPr>
+      </w:pPr>
+      <w:r>
+        <w:t>Hohe Kosten für Inbetriebnahme und Unterhaltung eines Satelliten.</w:t>
+      </w:r>
+    </w:p>
+    <w:p>
+      <w:pPr>
+        <w:pStyle w:val="Listenabsatz"/>
+        <w:numPr>
+          <w:ilvl w:val="0"/>
+          <w:numId w:val="7"/>
+        </w:numPr>
+      </w:pPr>
+      <w:r>
+        <w:t>Die Positionierung funktioniert nur, wenn der Benutzer genügend Verbindungen zu Satelliten aufbauen kann. Stelliten Positionierungs-Systeme funktionieren innerhalb von Gebäuden nicht.</w:t>
+      </w:r>
+    </w:p>
+    <w:p/>
+    <w:p>
       <w:pPr>
         <w:pStyle w:val="berschrift2"/>
       </w:pPr>
-      <w:bookmarkStart w:id="14" w:name="_Toc219167785"/>
-      <w:r>
-        <w:t>GSM</w:t>
-      </w:r>
-      <w:bookmarkEnd w:id="14"/>
-      <w:r>
-        <w:t xml:space="preserve"> Ortung</w:t>
-      </w:r>
-    </w:p>
-    <w:p/>
-    <w:p>
-      <w:pPr>
-        <w:widowControl w:val="0"/>
-        <w:autoSpaceDE w:val="0"/>
-        <w:autoSpaceDN w:val="0"/>
-        <w:adjustRightInd w:val="0"/>
-        <w:spacing w:after="240"/>
-        <w:rPr>
-          <w:rFonts w:ascii="Times" w:hAnsi="Times" w:cs="Times"/>
-        </w:rPr>
-      </w:pPr>
-      <w:proofErr w:type="spellStart"/>
-      <w:r>
-        <w:rPr>
-          <w:rFonts w:ascii="Times" w:hAnsi="Times" w:cs="Times"/>
-          <w:sz w:val="26"/>
-          <w:szCs w:val="26"/>
-        </w:rPr>
-        <w:t>Localization</w:t>
-      </w:r>
-      <w:proofErr w:type="spellEnd"/>
-      <w:r>
-        <w:rPr>
-          <w:rFonts w:ascii="Times" w:hAnsi="Times" w:cs="Times"/>
-          <w:sz w:val="26"/>
-          <w:szCs w:val="26"/>
-        </w:rPr>
-        <w:t xml:space="preserve"> </w:t>
-      </w:r>
-      <w:proofErr w:type="spellStart"/>
-      <w:r>
-        <w:rPr>
-          <w:rFonts w:ascii="Times" w:hAnsi="Times" w:cs="Times"/>
-          <w:sz w:val="26"/>
-          <w:szCs w:val="26"/>
-        </w:rPr>
-        <w:t>Using</w:t>
-      </w:r>
-      <w:proofErr w:type="spellEnd"/>
-      <w:r>
-        <w:rPr>
-          <w:rFonts w:ascii="Times" w:hAnsi="Times" w:cs="Times"/>
-          <w:sz w:val="26"/>
-          <w:szCs w:val="26"/>
-        </w:rPr>
-        <w:t xml:space="preserve"> </w:t>
-      </w:r>
-      <w:proofErr w:type="spellStart"/>
-      <w:r>
-        <w:rPr>
-          <w:rFonts w:ascii="Times" w:hAnsi="Times" w:cs="Times"/>
-          <w:sz w:val="26"/>
-          <w:szCs w:val="26"/>
-        </w:rPr>
-        <w:t>WiFi</w:t>
-      </w:r>
-      <w:proofErr w:type="spellEnd"/>
-      <w:r>
-        <w:rPr>
-          <w:rFonts w:ascii="Times" w:hAnsi="Times" w:cs="Times"/>
-          <w:sz w:val="26"/>
-          <w:szCs w:val="26"/>
-        </w:rPr>
-        <w:t xml:space="preserve"> </w:t>
-      </w:r>
-      <w:proofErr w:type="spellStart"/>
-      <w:r>
-        <w:rPr>
-          <w:rFonts w:ascii="Times" w:hAnsi="Times" w:cs="Times"/>
-          <w:sz w:val="26"/>
-          <w:szCs w:val="26"/>
-        </w:rPr>
-        <w:t>and</w:t>
-      </w:r>
-      <w:proofErr w:type="spellEnd"/>
-      <w:r>
-        <w:rPr>
-          <w:rFonts w:ascii="Times" w:hAnsi="Times" w:cs="Times"/>
-          <w:sz w:val="26"/>
-          <w:szCs w:val="26"/>
-        </w:rPr>
-        <w:t xml:space="preserve"> GSM im </w:t>
-      </w:r>
-      <w:r>
-        <w:rPr>
-          <w:rFonts w:ascii="Times" w:hAnsi="Times" w:cs="Times"/>
-          <w:sz w:val="26"/>
-          <w:szCs w:val="26"/>
-        </w:rPr>
-        <w:t>[</w:t>
-      </w:r>
-      <w:r>
-        <w:rPr>
-          <w:rFonts w:ascii="Times" w:hAnsi="Times" w:cs="Times"/>
-          <w:sz w:val="26"/>
-          <w:szCs w:val="26"/>
-        </w:rPr>
-        <w:t xml:space="preserve">Buch Mobile </w:t>
-      </w:r>
-      <w:proofErr w:type="spellStart"/>
-      <w:r>
-        <w:rPr>
-          <w:rFonts w:ascii="Times" w:hAnsi="Times" w:cs="Times"/>
-          <w:sz w:val="26"/>
-          <w:szCs w:val="26"/>
-        </w:rPr>
-        <w:t>Commuting</w:t>
-      </w:r>
-      <w:proofErr w:type="spellEnd"/>
-      <w:r>
-        <w:rPr>
-          <w:rFonts w:ascii="Times" w:hAnsi="Times" w:cs="Times"/>
-          <w:sz w:val="26"/>
-          <w:szCs w:val="26"/>
-        </w:rPr>
-        <w:t xml:space="preserve">, </w:t>
-      </w:r>
-      <w:proofErr w:type="spellStart"/>
-      <w:r>
-        <w:rPr>
-          <w:rFonts w:ascii="Times" w:hAnsi="Times" w:cs="Times"/>
-          <w:sz w:val="26"/>
-          <w:szCs w:val="26"/>
-        </w:rPr>
-        <w:t>Applications</w:t>
-      </w:r>
-      <w:proofErr w:type="spellEnd"/>
-      <w:r>
-        <w:rPr>
-          <w:rFonts w:ascii="Times" w:hAnsi="Times" w:cs="Times"/>
-          <w:sz w:val="26"/>
-          <w:szCs w:val="26"/>
-        </w:rPr>
-        <w:t xml:space="preserve"> </w:t>
-      </w:r>
-      <w:proofErr w:type="spellStart"/>
-      <w:r>
-        <w:rPr>
-          <w:rFonts w:ascii="Times" w:hAnsi="Times" w:cs="Times"/>
-          <w:sz w:val="26"/>
-          <w:szCs w:val="26"/>
-        </w:rPr>
-        <w:t>and</w:t>
-      </w:r>
-      <w:proofErr w:type="spellEnd"/>
-      <w:r>
-        <w:rPr>
-          <w:rFonts w:ascii="Times" w:hAnsi="Times" w:cs="Times"/>
-          <w:sz w:val="26"/>
-          <w:szCs w:val="26"/>
-        </w:rPr>
-        <w:t xml:space="preserve"> </w:t>
-      </w:r>
-      <w:proofErr w:type="spellStart"/>
-      <w:r>
-        <w:rPr>
-          <w:rFonts w:ascii="Times" w:hAnsi="Times" w:cs="Times"/>
-          <w:sz w:val="26"/>
-          <w:szCs w:val="26"/>
-        </w:rPr>
-        <w:t>Serivces</w:t>
-      </w:r>
-      <w:proofErr w:type="spellEnd"/>
-      <w:r>
-        <w:rPr>
-          <w:rFonts w:ascii="Times" w:hAnsi="Times" w:cs="Times"/>
-          <w:sz w:val="26"/>
-          <w:szCs w:val="26"/>
-        </w:rPr>
-        <w:t xml:space="preserve"> (S.205)</w:t>
-      </w:r>
-      <w:r>
-        <w:rPr>
-          <w:rFonts w:ascii="Times" w:hAnsi="Times" w:cs="Times"/>
-          <w:sz w:val="26"/>
-          <w:szCs w:val="26"/>
-        </w:rPr>
-        <w:t>]</w:t>
-      </w:r>
-    </w:p>
-    <w:p/>
-    <w:p>
-      <w:r>
-        <w:t>Zusammenfassend gut erklärt</w:t>
-      </w:r>
-      <w:r>
-        <w:t xml:space="preserve"> (Mitte) </w:t>
-      </w:r>
-      <w:r>
-        <w:t>:</w:t>
-      </w:r>
-    </w:p>
-    <w:p>
-      <w:r>
-        <w:t>[</w:t>
-      </w:r>
-      <w:r>
-        <w:t>http://www.itwissen.info/definition/lexikon/location-based-service-LBS-Ortsbezogener-Dienst.html</w:t>
-      </w:r>
-      <w:r>
-        <w:t>]</w:t>
-      </w:r>
-    </w:p>
-    <w:p/>
-    <w:p>
-      <w:r>
-        <w:t>Mobilnetz-Triangulation findet die Position des Endgerätes anhand der Distanz von einer oder mehreren Funkantennen. Je mehr Funkantennen zur Verfügung stehen desto besser wird die Lage geortet. Diese Methode kann genau und schnell sein</w:t>
-      </w:r>
-      <w:r>
-        <w:t xml:space="preserve">  und gegenüber GPS auch innerhalb von Gebäuden genutzt werden</w:t>
-      </w:r>
-      <w:r>
-        <w:t>. Aber aufgrund von den zur Verfügung stehenden Antennen und deren Distanz kann es handkehrum auch genau das Gegenteil sein.</w:t>
-      </w:r>
-      <w:r>
-        <w:t xml:space="preserve"> </w:t>
-      </w:r>
-    </w:p>
-    <w:p/>
-    <w:p>
-      <w:pPr>
-        <w:pStyle w:val="berschrift2"/>
-      </w:pPr>
-      <w:bookmarkStart w:id="15" w:name="_GoBack"/>
+      <w:bookmarkStart w:id="15" w:name="_Toc219403876"/>
+      <w:r>
+        <w:t>Satelliten-Systeme Ortung</w:t>
+      </w:r>
       <w:bookmarkEnd w:id="15"/>
-      <w:r>
-        <w:lastRenderedPageBreak/>
-        <w:t>Satelliten-Systeme Ortung</w:t>
-      </w:r>
     </w:p>
     <w:p>
       <w:r>
@@ -4796,28 +4124,106 @@
       <w:pPr>
         <w:pStyle w:val="berschrift2"/>
       </w:pPr>
-      <w:bookmarkStart w:id="16" w:name="_Toc219167787"/>
+      <w:bookmarkStart w:id="16" w:name="_Toc219403877"/>
       <w:r>
         <w:t>A-GPS</w:t>
       </w:r>
+      <w:r>
+        <w:t xml:space="preserve"> Ortung</w:t>
+      </w:r>
       <w:bookmarkEnd w:id="16"/>
-      <w:r>
-        <w:t xml:space="preserve"> Ortung</w:t>
-      </w:r>
+    </w:p>
+    <w:p>
+      <w:proofErr w:type="spellStart"/>
+      <w:r>
+        <w:t>Asdf</w:t>
+      </w:r>
+      <w:proofErr w:type="spellEnd"/>
     </w:p>
     <w:p/>
     <w:p>
+      <w:r>
+        <w:t>Vorteile:</w:t>
+      </w:r>
+    </w:p>
+    <w:p>
+      <w:pPr>
+        <w:pStyle w:val="Listenabsatz"/>
+        <w:numPr>
+          <w:ilvl w:val="0"/>
+          <w:numId w:val="6"/>
+        </w:numPr>
+      </w:pPr>
+      <w:r>
+        <w:t>Kann im Prinzip überall auf der Welt genutzt werden.</w:t>
+      </w:r>
+    </w:p>
+    <w:p>
+      <w:pPr>
+        <w:pStyle w:val="Listenabsatz"/>
+        <w:numPr>
+          <w:ilvl w:val="0"/>
+          <w:numId w:val="6"/>
+        </w:numPr>
+      </w:pPr>
+      <w:r>
+        <w:t>Umweltverhältnisse wie z.B. Wetter haben nur geringe Einflüsse auf den Positionierungs-Prozess.</w:t>
+      </w:r>
+    </w:p>
+    <w:p>
+      <w:pPr>
+        <w:pStyle w:val="Listenabsatz"/>
+        <w:numPr>
+          <w:ilvl w:val="0"/>
+          <w:numId w:val="6"/>
+        </w:numPr>
+      </w:pPr>
+      <w:r>
+        <w:t>Man kann eine hohe Präzision erreichen.</w:t>
+      </w:r>
+    </w:p>
+    <w:p>
+      <w:r>
+        <w:t>Nachteile:</w:t>
+      </w:r>
+    </w:p>
+    <w:p>
+      <w:pPr>
+        <w:pStyle w:val="Listenabsatz"/>
+        <w:numPr>
+          <w:ilvl w:val="0"/>
+          <w:numId w:val="7"/>
+        </w:numPr>
+      </w:pPr>
+      <w:r>
+        <w:t>Hohe Kosten für Inbetriebnahme und Unterhaltung eines Satelliten.</w:t>
+      </w:r>
+    </w:p>
+    <w:p>
+      <w:pPr>
+        <w:pStyle w:val="Listenabsatz"/>
+        <w:numPr>
+          <w:ilvl w:val="0"/>
+          <w:numId w:val="7"/>
+        </w:numPr>
+      </w:pPr>
+      <w:r>
+        <w:t>Die Positionierung funktioniert nur, wenn der Benutzer genügend Verbindungen zu Satelliten aufbauen kann. Stelliten Positionierungs-Systeme funktionieren innerhalb von Gebäuden nicht.</w:t>
+      </w:r>
+    </w:p>
+    <w:p/>
+    <w:p>
       <w:pPr>
         <w:pStyle w:val="berschrift2"/>
       </w:pPr>
-      <w:bookmarkStart w:id="17" w:name="_Toc219167790"/>
+      <w:bookmarkStart w:id="17" w:name="_Toc219403878"/>
       <w:r>
         <w:t xml:space="preserve">Netzwerk </w:t>
       </w:r>
+      <w:r>
+        <w:t>Ortung</w:t>
+      </w:r>
       <w:bookmarkEnd w:id="17"/>
-      <w:r>
-        <w:t>Ortung</w:t>
-      </w:r>
     </w:p>
     <w:p>
       <w:r>
@@ -4835,13 +4241,87 @@
         <w:t>kann die Position des Mobilen-Gerätes trianguliert werden. Diese Möglichkeit kann sehr genau sein. Es ist schnell und kann in Räumlichkeiten wo eventuell keine andere Ortung-Technologie verwendet werden kann, eingesetzt werden.</w:t>
       </w:r>
     </w:p>
+    <w:p/>
+    <w:p>
+      <w:r>
+        <w:t>Vorteile:</w:t>
+      </w:r>
+    </w:p>
+    <w:p>
+      <w:pPr>
+        <w:pStyle w:val="Listenabsatz"/>
+        <w:numPr>
+          <w:ilvl w:val="0"/>
+          <w:numId w:val="6"/>
+        </w:numPr>
+      </w:pPr>
+      <w:r>
+        <w:t>Kann im Prinzip überall auf der Welt genutzt werden.</w:t>
+      </w:r>
+    </w:p>
+    <w:p>
+      <w:pPr>
+        <w:pStyle w:val="Listenabsatz"/>
+        <w:numPr>
+          <w:ilvl w:val="0"/>
+          <w:numId w:val="6"/>
+        </w:numPr>
+      </w:pPr>
+      <w:r>
+        <w:t>Umweltverhältnisse wie z.B. Wetter haben nur geringe Einflüsse auf den Positionierungs-Prozess.</w:t>
+      </w:r>
+    </w:p>
+    <w:p>
+      <w:pPr>
+        <w:pStyle w:val="Listenabsatz"/>
+        <w:numPr>
+          <w:ilvl w:val="0"/>
+          <w:numId w:val="6"/>
+        </w:numPr>
+      </w:pPr>
+      <w:r>
+        <w:t>Man kann eine hohe Präzision erreichen.</w:t>
+      </w:r>
+    </w:p>
+    <w:p>
+      <w:r>
+        <w:t>Nachteile:</w:t>
+      </w:r>
+    </w:p>
+    <w:p>
+      <w:pPr>
+        <w:pStyle w:val="Listenabsatz"/>
+        <w:numPr>
+          <w:ilvl w:val="0"/>
+          <w:numId w:val="7"/>
+        </w:numPr>
+      </w:pPr>
+      <w:r>
+        <w:t>Hohe Kosten für Inbetriebnahme und Unterhaltung eines Satelliten.</w:t>
+      </w:r>
+    </w:p>
+    <w:p>
+      <w:pPr>
+        <w:pStyle w:val="Listenabsatz"/>
+        <w:numPr>
+          <w:ilvl w:val="0"/>
+          <w:numId w:val="7"/>
+        </w:numPr>
+      </w:pPr>
+      <w:r>
+        <w:t>Die Positionierung funktioniert nur, wenn der Benutzer genügend Verbindungen zu Satelliten aufbauen kann. Stelliten Positionierungs-Systeme funktionieren innerhalb von Gebäuden nicht.</w:t>
+      </w:r>
+    </w:p>
+    <w:p/>
     <w:p>
       <w:pPr>
         <w:pStyle w:val="berschrift3"/>
       </w:pPr>
+      <w:bookmarkStart w:id="18" w:name="_Toc219403879"/>
       <w:r>
         <w:t>IP Adresse</w:t>
       </w:r>
+      <w:bookmarkEnd w:id="18"/>
     </w:p>
     <w:p>
       <w:r>
@@ -4855,7 +4335,7 @@
       </w:r>
     </w:p>
     <w:p>
-      <w:hyperlink r:id="rId11" w:history="1">
+      <w:hyperlink r:id="rId12" w:history="1">
         <w:r>
           <w:rPr>
             <w:rStyle w:val="Link"/>
@@ -4864,7 +4344,6 @@
         </w:r>
       </w:hyperlink>
     </w:p>
-    <w:p/>
     <w:p>
       <w:pPr>
         <w:pStyle w:val="berschrift3"/>
@@ -4874,10 +4353,11 @@
           <w:bCs/>
         </w:rPr>
       </w:pPr>
-      <w:r>
-        <w:lastRenderedPageBreak/>
+      <w:bookmarkStart w:id="19" w:name="_Toc219403880"/>
+      <w:r>
         <w:t>HTML5</w:t>
       </w:r>
+      <w:bookmarkEnd w:id="19"/>
     </w:p>
     <w:p>
       <w:pPr>
@@ -4917,9 +4397,11 @@
       <w:pPr>
         <w:pStyle w:val="berschrift3"/>
       </w:pPr>
+      <w:bookmarkStart w:id="20" w:name="_Toc219403881"/>
       <w:r>
         <w:t>Verbesserung der Daten</w:t>
       </w:r>
+      <w:bookmarkEnd w:id="20"/>
     </w:p>
     <w:p>
       <w:pPr>
@@ -4967,7 +4449,7 @@
           <w:szCs w:val="20"/>
           <w:shd w:val="clear" w:color="auto" w:fill="FFFFFF"/>
         </w:rPr>
-        <w:footnoteReference w:id="1"/>
+        <w:footnoteReference w:id="4"/>
       </w:r>
       <w:r>
         <w:rPr>
@@ -4986,7 +4468,7 @@
           <w:szCs w:val="20"/>
           <w:shd w:val="clear" w:color="auto" w:fill="FFFFFF"/>
         </w:rPr>
-        <w:footnoteReference w:id="2"/>
+        <w:footnoteReference w:id="5"/>
       </w:r>
       <w:r>
         <w:rPr>
@@ -5005,7 +4487,7 @@
           <w:szCs w:val="20"/>
           <w:shd w:val="clear" w:color="auto" w:fill="FFFFFF"/>
         </w:rPr>
-        <w:footnoteReference w:id="3"/>
+        <w:footnoteReference w:id="6"/>
       </w:r>
       <w:r>
         <w:rPr>
@@ -5066,7 +4548,7 @@
       </w:r>
     </w:p>
     <w:p>
-      <w:hyperlink r:id="rId12" w:history="1">
+      <w:hyperlink r:id="rId13" w:history="1">
         <w:r>
           <w:rPr>
             <w:rStyle w:val="Link"/>
@@ -5080,11 +4562,25 @@
       <w:pPr>
         <w:pStyle w:val="berschrift2"/>
       </w:pPr>
-      <w:r>
-        <w:t>Technologie-Vergleich</w:t>
-      </w:r>
-    </w:p>
-    <w:p/>
+      <w:bookmarkStart w:id="21" w:name="_Toc219403882"/>
+      <w:r>
+        <w:t>Technologie- V</w:t>
+      </w:r>
+      <w:r>
+        <w:t>ergleich</w:t>
+      </w:r>
+      <w:bookmarkEnd w:id="21"/>
+      <w:r>
+        <w:t xml:space="preserve"> &amp; Strategien</w:t>
+      </w:r>
+    </w:p>
+    <w:p>
+      <w:proofErr w:type="spellStart"/>
+      <w:r>
+        <w:t>asdf</w:t>
+      </w:r>
+      <w:proofErr w:type="spellEnd"/>
+    </w:p>
     <w:tbl>
       <w:tblPr>
         <w:tblStyle w:val="Tabellenraster"/>
@@ -5305,114 +4801,24 @@
           </w:p>
         </w:tc>
       </w:tr>
-      <w:tr>
-        <w:tc>
-          <w:tcPr>
-            <w:tcW w:w="1514" w:type="dxa"/>
-          </w:tcPr>
-          <w:p>
-            <w:r>
-              <w:t>RFID</w:t>
-            </w:r>
-          </w:p>
-        </w:tc>
-        <w:tc>
-          <w:tcPr>
-            <w:tcW w:w="1522" w:type="dxa"/>
-          </w:tcPr>
-          <w:p>
-            <w:r>
-              <w:t>Gebäude</w:t>
-            </w:r>
-          </w:p>
-        </w:tc>
-        <w:tc>
-          <w:tcPr>
-            <w:tcW w:w="1720" w:type="dxa"/>
-          </w:tcPr>
-          <w:p>
-            <w:proofErr w:type="spellStart"/>
-            <w:r>
-              <w:t>Zellengrösse</w:t>
-            </w:r>
-            <w:proofErr w:type="spellEnd"/>
-            <w:r>
-              <w:t xml:space="preserve"> (~10m)</w:t>
-            </w:r>
-          </w:p>
-        </w:tc>
-        <w:tc>
-          <w:tcPr>
-            <w:tcW w:w="1522" w:type="dxa"/>
-          </w:tcPr>
-          <w:p>
-            <w:r>
-              <w:t>Preiswert</w:t>
-            </w:r>
-          </w:p>
-        </w:tc>
-      </w:tr>
-      <w:tr>
-        <w:tc>
-          <w:tcPr>
-            <w:tcW w:w="1514" w:type="dxa"/>
-          </w:tcPr>
-          <w:p>
-            <w:r>
-              <w:t>Visual Tags</w:t>
-            </w:r>
-          </w:p>
-        </w:tc>
-        <w:tc>
-          <w:tcPr>
-            <w:tcW w:w="1522" w:type="dxa"/>
-          </w:tcPr>
-          <w:p>
-            <w:r>
-              <w:t>Gebäude</w:t>
-            </w:r>
-          </w:p>
-        </w:tc>
-        <w:tc>
-          <w:tcPr>
-            <w:tcW w:w="1720" w:type="dxa"/>
-          </w:tcPr>
-          <w:p>
-            <w:r>
-              <w:t>Abhängig Kameraauflösung</w:t>
-            </w:r>
-          </w:p>
-        </w:tc>
-        <w:tc>
-          <w:tcPr>
-            <w:tcW w:w="1522" w:type="dxa"/>
-          </w:tcPr>
-          <w:p>
-            <w:r>
-              <w:t>Hoch</w:t>
-            </w:r>
-          </w:p>
-        </w:tc>
-      </w:tr>
     </w:tbl>
     <w:p>
       <w:r>
         <w:t>http://technowizz.wordpress.com/2010/01/03/lbs-technologies-part-1/</w:t>
       </w:r>
     </w:p>
+    <w:p>
+      <w:pPr>
+        <w:pStyle w:val="berschrift3"/>
+      </w:pPr>
+      <w:bookmarkStart w:id="22" w:name="_Toc219403883"/>
+      <w:r>
+        <w:t>Technologie-Strategien</w:t>
+      </w:r>
+      <w:bookmarkEnd w:id="22"/>
+    </w:p>
     <w:p/>
     <w:p>
-      <w:pPr>
-        <w:pStyle w:val="berschrift3"/>
-      </w:pPr>
-      <w:bookmarkStart w:id="18" w:name="_Toc219167791"/>
-      <w:r>
-        <w:t>Technologie-Strategien</w:t>
-      </w:r>
-      <w:bookmarkEnd w:id="18"/>
-    </w:p>
-    <w:p/>
-    <w:p>
       <w:proofErr w:type="spellStart"/>
       <w:r>
         <w:rPr>
@@ -5446,7 +4852,6 @@
       </w:r>
     </w:p>
     <w:p>
-      <w:bookmarkStart w:id="19" w:name="_Toc219167792"/>
       <w:proofErr w:type="spellStart"/>
       <w:r>
         <w:rPr>
@@ -5454,7 +4859,6 @@
         </w:rPr>
         <w:t>Android</w:t>
       </w:r>
-      <w:bookmarkEnd w:id="19"/>
       <w:proofErr w:type="spellEnd"/>
       <w:r>
         <w:rPr>
@@ -5465,7 +4869,7 @@
       <w:r>
         <w:t>[</w:t>
       </w:r>
-      <w:hyperlink r:id="rId13" w:anchor="Challenges" w:history="1">
+      <w:hyperlink r:id="rId14" w:anchor="Challenges" w:history="1">
         <w:r>
           <w:rPr>
             <w:rStyle w:val="Link"/>
@@ -5483,14 +4887,12 @@
           <w:b/>
         </w:rPr>
       </w:pPr>
-      <w:bookmarkStart w:id="20" w:name="_Toc219167793"/>
       <w:r>
         <w:rPr>
           <w:b/>
         </w:rPr>
         <w:t>Windows Phone</w:t>
       </w:r>
-      <w:bookmarkEnd w:id="20"/>
       <w:r>
         <w:rPr>
           <w:b/>
@@ -5512,24 +4914,23 @@
       <w:pPr>
         <w:pStyle w:val="berschrift2"/>
       </w:pPr>
-      <w:bookmarkStart w:id="21" w:name="_Toc219167795"/>
-      <w:r>
-        <w:t xml:space="preserve">Datenübertragung in Mobilen </w:t>
-      </w:r>
-      <w:proofErr w:type="spellStart"/>
-      <w:r>
-        <w:t>Kommunikations</w:t>
-      </w:r>
-      <w:proofErr w:type="spellEnd"/>
-      <w:r>
-        <w:t xml:space="preserve"> </w:t>
-      </w:r>
-      <w:proofErr w:type="spellStart"/>
-      <w:r>
-        <w:t>Sytemen</w:t>
-      </w:r>
-      <w:bookmarkEnd w:id="21"/>
-      <w:proofErr w:type="spellEnd"/>
+      <w:bookmarkStart w:id="23" w:name="_Toc219403884"/>
+      <w:r>
+        <w:t>Datenübertragung in Mobilen Kommunikations-</w:t>
+      </w:r>
+      <w:r>
+        <w:t>Sy</w:t>
+      </w:r>
+      <w:r>
+        <w:t>s</w:t>
+      </w:r>
+      <w:r>
+        <w:t>teme</w:t>
+      </w:r>
+      <w:bookmarkEnd w:id="23"/>
+      <w:r>
+        <w:t>n</w:t>
+      </w:r>
     </w:p>
     <w:p>
       <w:r>
@@ -5543,7 +4944,12 @@
       </w:r>
     </w:p>
     <w:p>
-      <w:hyperlink r:id="rId14" w:history="1">
+      <w:pPr>
+        <w:rPr>
+          <w:rStyle w:val="Link"/>
+        </w:rPr>
+      </w:pPr>
+      <w:hyperlink r:id="rId15" w:history="1">
         <w:r>
           <w:rPr>
             <w:rStyle w:val="Link"/>
@@ -5554,15 +4960,28 @@
     </w:p>
     <w:p>
       <w:pPr>
+        <w:rPr>
+          <w:rStyle w:val="Link"/>
+        </w:rPr>
+      </w:pPr>
+      <w:r>
+        <w:rPr>
+          <w:rStyle w:val="Link"/>
+        </w:rPr>
+        <w:br w:type="page"/>
+      </w:r>
+    </w:p>
+    <w:p>
+      <w:pPr>
         <w:pStyle w:val="berschrift1"/>
       </w:pPr>
-      <w:bookmarkStart w:id="22" w:name="_Toc213923899"/>
-      <w:bookmarkStart w:id="23" w:name="_Toc219167796"/>
+      <w:bookmarkStart w:id="24" w:name="_Toc213923899"/>
+      <w:bookmarkStart w:id="25" w:name="_Toc219403885"/>
       <w:r>
         <w:t>Geschäftsmodelle</w:t>
       </w:r>
-      <w:bookmarkEnd w:id="22"/>
-      <w:bookmarkEnd w:id="23"/>
+      <w:bookmarkEnd w:id="24"/>
+      <w:bookmarkEnd w:id="25"/>
     </w:p>
     <w:p/>
     <w:p>
@@ -5676,7 +5095,6 @@
         </w:rPr>
       </w:pPr>
       <w:r>
-        <w:lastRenderedPageBreak/>
         <w:t xml:space="preserve">Location </w:t>
       </w:r>
       <w:proofErr w:type="spellStart"/>
@@ -5796,7 +5214,7 @@
       <w:r>
         <w:tab/>
       </w:r>
-      <w:hyperlink r:id="rId15" w:history="1">
+      <w:hyperlink r:id="rId16" w:history="1">
         <w:r>
           <w:rPr>
             <w:rStyle w:val="Link"/>
@@ -5851,7 +5269,7 @@
       <w:r>
         <w:tab/>
       </w:r>
-      <w:hyperlink r:id="rId16" w:history="1">
+      <w:hyperlink r:id="rId17" w:history="1">
         <w:r>
           <w:rPr>
             <w:rStyle w:val="Link"/>
@@ -5917,7 +5335,7 @@
       <w:pPr>
         <w:pStyle w:val="berschrift2"/>
       </w:pPr>
-      <w:bookmarkStart w:id="24" w:name="_Toc219167797"/>
+      <w:bookmarkStart w:id="26" w:name="_Toc219403886"/>
       <w:r>
         <w:t>Wertschö</w:t>
       </w:r>
@@ -5927,7 +5345,7 @@
       <w:r>
         <w:t>fung</w:t>
       </w:r>
-      <w:bookmarkEnd w:id="24"/>
+      <w:bookmarkEnd w:id="26"/>
     </w:p>
     <w:p>
       <w:r>
@@ -5949,14 +5367,14 @@
       <w:pPr>
         <w:pStyle w:val="berschrift2"/>
       </w:pPr>
-      <w:bookmarkStart w:id="25" w:name="_Toc219167798"/>
+      <w:bookmarkStart w:id="27" w:name="_Toc219403887"/>
       <w:r>
         <w:t>Strategie</w:t>
       </w:r>
       <w:r>
         <w:t xml:space="preserve"> in LBS</w:t>
       </w:r>
-      <w:bookmarkEnd w:id="25"/>
+      <w:bookmarkEnd w:id="27"/>
     </w:p>
     <w:p>
       <w:r>
@@ -5992,11 +5410,11 @@
       <w:pPr>
         <w:pStyle w:val="berschrift3"/>
       </w:pPr>
-      <w:bookmarkStart w:id="26" w:name="_Toc219167799"/>
+      <w:bookmarkStart w:id="28" w:name="_Toc219403888"/>
       <w:r>
         <w:t>Positionierung</w:t>
       </w:r>
-      <w:bookmarkEnd w:id="26"/>
+      <w:bookmarkEnd w:id="28"/>
     </w:p>
     <w:p>
       <w:r>
@@ -6007,11 +5425,11 @@
       <w:pPr>
         <w:pStyle w:val="berschrift3"/>
       </w:pPr>
-      <w:bookmarkStart w:id="27" w:name="_Toc219167800"/>
+      <w:bookmarkStart w:id="29" w:name="_Toc219403889"/>
       <w:r>
         <w:t>SWOT</w:t>
       </w:r>
-      <w:bookmarkEnd w:id="27"/>
+      <w:bookmarkEnd w:id="29"/>
     </w:p>
     <w:p>
       <w:r>
@@ -6028,11 +5446,11 @@
       <w:pPr>
         <w:pStyle w:val="berschrift3"/>
       </w:pPr>
-      <w:bookmarkStart w:id="28" w:name="_Toc219167801"/>
+      <w:bookmarkStart w:id="30" w:name="_Toc219403890"/>
       <w:r>
         <w:t>Marketingprogramm</w:t>
       </w:r>
-      <w:bookmarkEnd w:id="28"/>
+      <w:bookmarkEnd w:id="30"/>
     </w:p>
     <w:p>
       <w:r>
@@ -6087,119 +5505,124 @@
       <w:pPr>
         <w:pStyle w:val="berschrift2"/>
       </w:pPr>
-      <w:bookmarkStart w:id="29" w:name="_Toc219167802"/>
+      <w:bookmarkStart w:id="31" w:name="_Toc219403891"/>
       <w:r>
         <w:t>Markttransaktion</w:t>
       </w:r>
-      <w:bookmarkEnd w:id="29"/>
+      <w:bookmarkEnd w:id="31"/>
+    </w:p>
+    <w:p>
+      <w:r>
+        <w:br w:type="page"/>
+      </w:r>
+    </w:p>
+    <w:p>
+      <w:pPr>
+        <w:pStyle w:val="berschrift1"/>
+      </w:pPr>
+      <w:bookmarkStart w:id="32" w:name="_Toc213923904"/>
+      <w:bookmarkStart w:id="33" w:name="_Toc219403892"/>
+      <w:bookmarkStart w:id="34" w:name="_GoBack"/>
+      <w:bookmarkEnd w:id="34"/>
+      <w:r>
+        <w:t>Fallbeispiel</w:t>
+      </w:r>
+      <w:r>
+        <w:t xml:space="preserve"> </w:t>
+      </w:r>
+      <w:bookmarkEnd w:id="32"/>
+      <w:proofErr w:type="spellStart"/>
+      <w:r>
+        <w:t>MyTaxi</w:t>
+      </w:r>
+      <w:proofErr w:type="spellEnd"/>
+      <w:r>
+        <w:t xml:space="preserve"> App</w:t>
+      </w:r>
+      <w:bookmarkEnd w:id="33"/>
     </w:p>
     <w:p/>
     <w:p>
-      <w:pPr>
-        <w:pStyle w:val="berschrift1"/>
-      </w:pPr>
-      <w:bookmarkStart w:id="30" w:name="_Toc213923904"/>
-      <w:bookmarkStart w:id="31" w:name="_Toc219167803"/>
-      <w:r>
-        <w:lastRenderedPageBreak/>
-        <w:t>Fallbeispiel</w:t>
-      </w:r>
+      <w:r>
+        <w:t>Vor allem die bestehenden Lösungen analysieren an einem guten Beispiel zeigen. Darin sieht man dann die Vor- bzw. Nachteile welche auf dem Businessmodel und der Technologie aufbauen. (</w:t>
+      </w:r>
+      <w:r>
+        <w:sym w:font="Wingdings" w:char="F0E0"/>
+      </w:r>
+      <w:r>
+        <w:t xml:space="preserve"> Zeige ein Paar Beispiele die der </w:t>
+      </w:r>
+      <w:proofErr w:type="spellStart"/>
+      <w:r>
+        <w:t>Dude</w:t>
+      </w:r>
+      <w:proofErr w:type="spellEnd"/>
+      <w:r>
+        <w:t xml:space="preserve"> in der Präsentation erklärt hat in einer Tabelle und zeige dann die </w:t>
+      </w:r>
+      <w:proofErr w:type="spellStart"/>
+      <w:r>
+        <w:t>MyTaxi</w:t>
+      </w:r>
+      <w:proofErr w:type="spellEnd"/>
+      <w:r>
+        <w:t>-App genauer.)</w:t>
+      </w:r>
+    </w:p>
+    <w:p/>
+    <w:p>
+      <w:r>
+        <w:t xml:space="preserve">Durch diesen Artikel von Taner </w:t>
+      </w:r>
+      <w:proofErr w:type="spellStart"/>
+      <w:r>
+        <w:t>Kizilok</w:t>
+      </w:r>
+      <w:proofErr w:type="spellEnd"/>
+      <w:r>
+        <w:t xml:space="preserve"> bin ich auf die Applikation </w:t>
+      </w:r>
+      <w:proofErr w:type="spellStart"/>
+      <w:r>
+        <w:t>MyTaxi</w:t>
+      </w:r>
+      <w:proofErr w:type="spellEnd"/>
       <w:r>
         <w:t xml:space="preserve"> </w:t>
       </w:r>
-      <w:bookmarkEnd w:id="30"/>
       <w:proofErr w:type="spellStart"/>
       <w:r>
-        <w:t>MyTaxi</w:t>
+        <w:t>gestossen</w:t>
       </w:r>
       <w:proofErr w:type="spellEnd"/>
       <w:r>
-        <w:t xml:space="preserve"> App</w:t>
-      </w:r>
-      <w:bookmarkEnd w:id="31"/>
-    </w:p>
-    <w:p/>
-    <w:p>
-      <w:r>
-        <w:t>Vor allem die bestehenden Lösungen analysieren an einem guten Beispiel zeigen. Darin sieht man dann die Vor- bzw. Nachteile welche auf dem Businessmodel und der Technologie aufbauen. (</w:t>
-      </w:r>
-      <w:r>
-        <w:sym w:font="Wingdings" w:char="F0E0"/>
-      </w:r>
-      <w:r>
-        <w:t xml:space="preserve"> Zeige ein Paar Beispiele die der </w:t>
+        <w:t>:</w:t>
+      </w:r>
+    </w:p>
+    <w:p>
+      <w:pPr>
+        <w:rPr>
+          <w:bCs/>
+        </w:rPr>
+      </w:pPr>
+      <w:r>
+        <w:rPr>
+          <w:bCs/>
+        </w:rPr>
+        <w:t xml:space="preserve">Panel: Location </w:t>
       </w:r>
       <w:proofErr w:type="spellStart"/>
       <w:r>
-        <w:t>Dude</w:t>
+        <w:rPr>
+          <w:bCs/>
+        </w:rPr>
+        <w:t>Based</w:t>
       </w:r>
       <w:proofErr w:type="spellEnd"/>
       <w:r>
-        <w:t xml:space="preserve"> in der Präsentation erklärt hat in einer Tabelle und zeige dann die </w:t>
-      </w:r>
-      <w:proofErr w:type="spellStart"/>
-      <w:r>
-        <w:t>MyTaxi</w:t>
-      </w:r>
-      <w:proofErr w:type="spellEnd"/>
-      <w:r>
-        <w:t>-App genauer.)</w:t>
-      </w:r>
-    </w:p>
-    <w:p/>
-    <w:p>
-      <w:r>
-        <w:t xml:space="preserve">Durch diesen Artikel von Taner </w:t>
-      </w:r>
-      <w:proofErr w:type="spellStart"/>
-      <w:r>
-        <w:t>Kizilok</w:t>
-      </w:r>
-      <w:proofErr w:type="spellEnd"/>
-      <w:r>
-        <w:t xml:space="preserve"> bin ich auf die Applikation </w:t>
-      </w:r>
-      <w:proofErr w:type="spellStart"/>
-      <w:r>
-        <w:t>MyTaxi</w:t>
-      </w:r>
-      <w:proofErr w:type="spellEnd"/>
-      <w:r>
-        <w:t xml:space="preserve"> </w:t>
-      </w:r>
-      <w:proofErr w:type="spellStart"/>
-      <w:r>
-        <w:t>gestossen</w:t>
-      </w:r>
-      <w:proofErr w:type="spellEnd"/>
-      <w:r>
-        <w:t>:</w:t>
-      </w:r>
-    </w:p>
-    <w:p>
-      <w:pPr>
         <w:rPr>
           <w:bCs/>
         </w:rPr>
-      </w:pPr>
-      <w:r>
-        <w:rPr>
-          <w:bCs/>
-        </w:rPr>
-        <w:t xml:space="preserve">Panel: Location </w:t>
-      </w:r>
-      <w:proofErr w:type="spellStart"/>
-      <w:r>
-        <w:rPr>
-          <w:bCs/>
-        </w:rPr>
-        <w:t>Based</w:t>
-      </w:r>
-      <w:proofErr w:type="spellEnd"/>
-      <w:r>
-        <w:rPr>
-          <w:bCs/>
-        </w:rPr>
         <w:t xml:space="preserve"> Services - die Zukunft der mobilen Werbung</w:t>
       </w:r>
     </w:p>
@@ -6207,7 +5630,7 @@
       <w:pPr>
         <w:ind w:firstLine="708"/>
       </w:pPr>
-      <w:hyperlink r:id="rId17" w:history="1">
+      <w:hyperlink r:id="rId18" w:history="1">
         <w:r>
           <w:rPr>
             <w:rStyle w:val="Link"/>
@@ -6222,7 +5645,7 @@
       <w:pPr>
         <w:pStyle w:val="berschrift2"/>
       </w:pPr>
-      <w:bookmarkStart w:id="32" w:name="_Toc219167804"/>
+      <w:bookmarkStart w:id="35" w:name="_Toc219403893"/>
       <w:proofErr w:type="spellStart"/>
       <w:r>
         <w:t>MyTaxi</w:t>
@@ -6231,7 +5654,7 @@
       <w:r>
         <w:t>-App</w:t>
       </w:r>
-      <w:bookmarkEnd w:id="32"/>
+      <w:bookmarkEnd w:id="35"/>
     </w:p>
     <w:p/>
     <w:p>
@@ -6246,7 +5669,7 @@
           <w:rStyle w:val="Link"/>
         </w:rPr>
       </w:pPr>
-      <w:hyperlink r:id="rId18" w:history="1">
+      <w:hyperlink r:id="rId19" w:history="1">
         <w:r>
           <w:rPr>
             <w:rStyle w:val="Link"/>
@@ -6284,7 +5707,7 @@
                     </pic:cNvPicPr>
                   </pic:nvPicPr>
                   <pic:blipFill>
-                    <a:blip r:embed="rId19">
+                    <a:blip r:embed="rId20">
                       <a:extLst>
                         <a:ext uri="{28A0092B-C50C-407E-A947-70E740481C1C}">
                           <a14:useLocalDpi xmlns:a14="http://schemas.microsoft.com/office/drawing/2010/main" val="0"/>
@@ -6342,7 +5765,7 @@
         <w:rPr>
           <w:noProof/>
         </w:rPr>
-        <w:t>1</w:t>
+        <w:t>2</w:t>
       </w:r>
       <w:r>
         <w:rPr>
@@ -6366,11 +5789,11 @@
       <w:pPr>
         <w:pStyle w:val="berschrift2"/>
       </w:pPr>
-      <w:bookmarkStart w:id="33" w:name="_Toc219167805"/>
+      <w:bookmarkStart w:id="36" w:name="_Toc219403894"/>
       <w:r>
         <w:t>Einsatzmöglichkeit</w:t>
       </w:r>
-      <w:bookmarkEnd w:id="33"/>
+      <w:bookmarkEnd w:id="36"/>
     </w:p>
     <w:p>
       <w:r>
@@ -6381,41 +5804,41 @@
       <w:pPr>
         <w:pStyle w:val="berschrift2"/>
       </w:pPr>
-      <w:bookmarkStart w:id="34" w:name="_Toc219167806"/>
+      <w:bookmarkStart w:id="37" w:name="_Toc219403895"/>
       <w:r>
         <w:t>User Interface</w:t>
       </w:r>
-      <w:bookmarkEnd w:id="34"/>
+      <w:bookmarkEnd w:id="37"/>
     </w:p>
     <w:p>
       <w:pPr>
         <w:pStyle w:val="berschrift2"/>
       </w:pPr>
-      <w:bookmarkStart w:id="35" w:name="_Toc219167807"/>
+      <w:bookmarkStart w:id="38" w:name="_Toc219403896"/>
       <w:r>
         <w:t>Funktionalitäten</w:t>
       </w:r>
-      <w:bookmarkEnd w:id="35"/>
+      <w:bookmarkEnd w:id="38"/>
     </w:p>
     <w:p>
       <w:pPr>
         <w:pStyle w:val="berschrift2"/>
       </w:pPr>
-      <w:bookmarkStart w:id="36" w:name="_Toc219167808"/>
+      <w:bookmarkStart w:id="39" w:name="_Toc219403897"/>
       <w:r>
         <w:t>Technologie</w:t>
       </w:r>
-      <w:bookmarkEnd w:id="36"/>
+      <w:bookmarkEnd w:id="39"/>
     </w:p>
     <w:p>
       <w:pPr>
         <w:pStyle w:val="berschrift2"/>
       </w:pPr>
-      <w:bookmarkStart w:id="37" w:name="_Toc219167809"/>
+      <w:bookmarkStart w:id="40" w:name="_Toc219403898"/>
       <w:r>
         <w:t>Geschäftsmodell</w:t>
       </w:r>
-      <w:bookmarkEnd w:id="37"/>
+      <w:bookmarkEnd w:id="40"/>
     </w:p>
     <w:p>
       <w:r>
@@ -6427,13 +5850,13 @@
       <w:pPr>
         <w:pStyle w:val="berschrift1"/>
       </w:pPr>
-      <w:bookmarkStart w:id="38" w:name="_Toc213923905"/>
-      <w:bookmarkStart w:id="39" w:name="_Toc219167810"/>
+      <w:bookmarkStart w:id="41" w:name="_Toc213923905"/>
+      <w:bookmarkStart w:id="42" w:name="_Toc219403899"/>
       <w:r>
         <w:t>Fazit</w:t>
       </w:r>
-      <w:bookmarkEnd w:id="38"/>
-      <w:bookmarkEnd w:id="39"/>
+      <w:bookmarkEnd w:id="41"/>
+      <w:bookmarkEnd w:id="42"/>
       <w:r>
         <w:t xml:space="preserve"> </w:t>
       </w:r>
@@ -6453,13 +5876,13 @@
       <w:pPr>
         <w:pStyle w:val="berschrift1"/>
       </w:pPr>
-      <w:bookmarkStart w:id="40" w:name="_Toc213923906"/>
-      <w:bookmarkStart w:id="41" w:name="_Toc219167811"/>
+      <w:bookmarkStart w:id="43" w:name="_Toc213923906"/>
+      <w:bookmarkStart w:id="44" w:name="_Toc219403900"/>
       <w:r>
         <w:t>Glossar</w:t>
       </w:r>
-      <w:bookmarkEnd w:id="40"/>
-      <w:bookmarkEnd w:id="41"/>
+      <w:bookmarkEnd w:id="43"/>
+      <w:bookmarkEnd w:id="44"/>
     </w:p>
     <w:p/>
     <w:tbl>
@@ -6665,13 +6088,13 @@
       <w:pPr>
         <w:pStyle w:val="berschrift1"/>
       </w:pPr>
-      <w:bookmarkStart w:id="42" w:name="_Toc213923907"/>
-      <w:bookmarkStart w:id="43" w:name="_Toc219167812"/>
+      <w:bookmarkStart w:id="45" w:name="_Toc213923907"/>
+      <w:bookmarkStart w:id="46" w:name="_Toc219403901"/>
       <w:r>
         <w:t>Literatur</w:t>
       </w:r>
-      <w:bookmarkEnd w:id="42"/>
-      <w:bookmarkEnd w:id="43"/>
+      <w:bookmarkEnd w:id="45"/>
+      <w:bookmarkEnd w:id="46"/>
     </w:p>
     <w:p>
       <w:pPr>
@@ -6821,7 +6244,7 @@
       <w:r>
         <w:br/>
       </w:r>
-      <w:hyperlink r:id="rId20" w:history="1">
+      <w:hyperlink r:id="rId21" w:history="1">
         <w:r>
           <w:rPr>
             <w:rStyle w:val="Link"/>
@@ -6832,9 +6255,9 @@
     </w:p>
     <w:p/>
     <w:sectPr>
-      <w:headerReference w:type="default" r:id="rId21"/>
-      <w:footerReference w:type="even" r:id="rId22"/>
-      <w:footerReference w:type="default" r:id="rId23"/>
+      <w:headerReference w:type="default" r:id="rId22"/>
+      <w:footerReference w:type="even" r:id="rId23"/>
+      <w:footerReference w:type="default" r:id="rId24"/>
       <w:pgSz w:w="11900" w:h="16840"/>
       <w:pgMar w:top="1417" w:right="1417" w:bottom="1134" w:left="1417" w:header="708" w:footer="708" w:gutter="0"/>
       <w:cols w:space="708"/>
@@ -6971,6 +6394,7 @@
               <w:temporary/>
               <w:showingPlcHdr/>
             </w:sdtPr>
+            <w:sdtEndPr/>
             <w:sdtContent>
               <w:r>
                 <w:rPr>
@@ -7148,7 +6572,7 @@
         <w:rStyle w:val="Seitenzahl"/>
         <w:noProof/>
       </w:rPr>
-      <w:t>7</w:t>
+      <w:t>2</w:t>
     </w:r>
     <w:r>
       <w:rPr>
@@ -7198,7 +6622,30 @@
           <w:sz w:val="20"/>
           <w:szCs w:val="20"/>
         </w:rPr>
-        <w:t xml:space="preserve"> http://support.apple.com/kb/HT5467] (27.12.12)</w:t>
+        <w:t xml:space="preserve"> </w:t>
+      </w:r>
+      <w:r>
+        <w:rPr>
+          <w:sz w:val="20"/>
+          <w:szCs w:val="20"/>
+        </w:rPr>
+        <w:t xml:space="preserve">Location </w:t>
+      </w:r>
+      <w:proofErr w:type="spellStart"/>
+      <w:r>
+        <w:rPr>
+          <w:sz w:val="20"/>
+          <w:szCs w:val="20"/>
+        </w:rPr>
+        <w:t>Based</w:t>
+      </w:r>
+      <w:proofErr w:type="spellEnd"/>
+      <w:r>
+        <w:rPr>
+          <w:sz w:val="20"/>
+          <w:szCs w:val="20"/>
+        </w:rPr>
+        <w:t xml:space="preserve"> Services, S.10</w:t>
       </w:r>
     </w:p>
   </w:footnote>
@@ -7206,10 +6653,6 @@
     <w:p>
       <w:pPr>
         <w:pStyle w:val="Funotentext"/>
-        <w:rPr>
-          <w:sz w:val="20"/>
-          <w:szCs w:val="20"/>
-        </w:rPr>
       </w:pPr>
       <w:r>
         <w:rPr>
@@ -7224,11 +6667,94 @@
           <w:sz w:val="20"/>
           <w:szCs w:val="20"/>
         </w:rPr>
-        <w:t xml:space="preserve"> http://msdn.microsoft.com/en-us/library/windows/apps/hh464919.aspx (27.12.12)</w:t>
+        <w:t xml:space="preserve"> </w:t>
+      </w:r>
+      <w:r>
+        <w:rPr>
+          <w:sz w:val="20"/>
+          <w:szCs w:val="20"/>
+        </w:rPr>
+        <w:t>Innovationen im sektoralen Marketing, S.339</w:t>
       </w:r>
     </w:p>
   </w:footnote>
   <w:footnote w:id="3">
+    <w:p>
+      <w:pPr>
+        <w:pStyle w:val="Funotentext"/>
+      </w:pPr>
+      <w:r>
+        <w:rPr>
+          <w:rStyle w:val="Funotenzeichen"/>
+        </w:rPr>
+        <w:footnoteRef/>
+      </w:r>
+      <w:r>
+        <w:t xml:space="preserve"> </w:t>
+      </w:r>
+      <w:hyperlink r:id="rId1" w:history="1">
+        <w:r>
+          <w:rPr>
+            <w:rStyle w:val="Link"/>
+          </w:rPr>
+          <w:t>http://technowizz.files.wordpress.com/2010/01/lbs-convergence-definition1.jpg</w:t>
+        </w:r>
+      </w:hyperlink>
+    </w:p>
+  </w:footnote>
+  <w:footnote w:id="4">
+    <w:p>
+      <w:pPr>
+        <w:pStyle w:val="Funotentext"/>
+        <w:rPr>
+          <w:sz w:val="20"/>
+          <w:szCs w:val="20"/>
+        </w:rPr>
+      </w:pPr>
+      <w:r>
+        <w:rPr>
+          <w:rStyle w:val="Funotenzeichen"/>
+          <w:sz w:val="20"/>
+          <w:szCs w:val="20"/>
+        </w:rPr>
+        <w:footnoteRef/>
+      </w:r>
+      <w:r>
+        <w:rPr>
+          <w:sz w:val="20"/>
+          <w:szCs w:val="20"/>
+        </w:rPr>
+        <w:t xml:space="preserve"> http://support.apple.com/kb/HT5467] (27.12.12)</w:t>
+      </w:r>
+    </w:p>
+  </w:footnote>
+  <w:footnote w:id="5">
+    <w:p>
+      <w:pPr>
+        <w:pStyle w:val="Funotentext"/>
+        <w:rPr>
+          <w:sz w:val="20"/>
+          <w:szCs w:val="20"/>
+        </w:rPr>
+      </w:pPr>
+      <w:r>
+        <w:rPr>
+          <w:rStyle w:val="Funotenzeichen"/>
+          <w:sz w:val="20"/>
+          <w:szCs w:val="20"/>
+        </w:rPr>
+        <w:footnoteRef/>
+      </w:r>
+      <w:r>
+        <w:rPr>
+          <w:sz w:val="20"/>
+          <w:szCs w:val="20"/>
+        </w:rPr>
+        <w:t xml:space="preserve"> http://msdn.microsoft.com/en-us/library/windows/apps/hh464919.aspx (27.12.12)</w:t>
+      </w:r>
+    </w:p>
+  </w:footnote>
+  <w:footnote w:id="6">
     <w:p>
       <w:pPr>
         <w:pStyle w:val="Funotentext"/>
@@ -8974,6 +8500,7 @@
   <w:style w:type="character" w:default="1" w:styleId="Absatzstandardschriftart">
     <w:name w:val="Default Paragraph Font"/>
     <w:uiPriority w:val="1"/>
+    <w:semiHidden/>
     <w:unhideWhenUsed/>
   </w:style>
   <w:style w:type="table" w:default="1" w:styleId="NormaleTabelle">
@@ -9758,6 +9285,7 @@
   <w:style w:type="character" w:default="1" w:styleId="Absatzstandardschriftart">
     <w:name w:val="Default Paragraph Font"/>
     <w:uiPriority w:val="1"/>
+    <w:semiHidden/>
     <w:unhideWhenUsed/>
   </w:style>
   <w:style w:type="table" w:default="1" w:styleId="NormaleTabelle">

</xml_diff>